<commit_message>
making a very good msdoc converter
</commit_message>
<xml_diff>
--- a/.images/img.docx
+++ b/.images/img.docx
@@ -1,6 +1,6 @@
 
 <file path=word/document.xml><?xml version="1.0" encoding="utf-8"?>
-<w:document xmlns:o="urn:schemas-microsoft-com:office:office" xmlns:r="http://schemas.openxmlformats.org/officeDocument/2006/relationships" xmlns:v="urn:schemas-microsoft-com:vml" xmlns:w="http://schemas.openxmlformats.org/wordprocessingml/2006/main" xmlns:w10="urn:schemas-microsoft-com:office:word" xmlns:wp="http://schemas.openxmlformats.org/drawingml/2006/wordprocessingDrawing">
+<w:document xmlns:o="urn:schemas-microsoft-com:office:office" xmlns:r="http://schemas.openxmlformats.org/officeDocument/2006/relationships" xmlns:v="urn:schemas-microsoft-com:vml" xmlns:w="http://schemas.openxmlformats.org/wordprocessingml/2006/main" xmlns:w10="urn:schemas-microsoft-com:office:word" xmlns:wp="http://schemas.openxmlformats.org/drawingml/2006/wordprocessingDrawing" xmlns:pic="http://schemas.openxmlformats.org/drawingml/2006/picture" xmlns:wps="http://schemas.microsoft.com/office/word/2010/wordprocessingShape" xmlns:wpg="http://schemas.microsoft.com/office/word/2010/wordprocessingGroup" xmlns:mc="http://schemas.openxmlformats.org/markup-compatibility/2006" xmlns:wp14="http://schemas.microsoft.com/office/word/2010/wordprocessingDrawing" xmlns:w14="http://schemas.microsoft.com/office/word/2010/wordml" xmlns:w15="http://schemas.microsoft.com/office/word/2012/wordml" mc:Ignorable="w14 wp14 w15">
   <w:background w:color="FFFFFF"/>
   <w:body>
     <w:p>
@@ -19,17 +19,12 @@
       <w:pPr>
         <w:pStyle w:val="TextBody"/>
         <w:widowControl/>
-        <w:pBdr>
-          <w:top w:val="nil"/>
-          <w:left w:val="nil"/>
-          <w:bottom w:val="nil"/>
-          <w:right w:val="nil"/>
-        </w:pBdr>
         <w:spacing w:before="0" w:after="225"/>
         <w:jc w:val="both"/>
         <w:rPr>
-          <w:rFonts w:cs="DejaVu Sans" w:ascii="DejaVu Sans" w:hAnsi="DejaVu Sans"/>
-          <w:b w:val="false"/>
+          <w:rFonts w:ascii="DejaVu Sans" w:hAnsi="DejaVu Sans" w:cs="DejaVu Sans"/>
+          <w:b w:val="false"/>
+          <w:i w:val="false"/>
           <w:i w:val="false"/>
           <w:caps w:val="false"/>
           <w:smallCaps w:val="false"/>
@@ -54,13 +49,13 @@
     <w:p>
       <w:pPr>
         <w:pStyle w:val="Heading1"/>
-        <w:keepNext/>
+        <w:keepNext w:val="true"/>
         <w:numPr>
           <w:ilvl w:val="0"/>
           <w:numId w:val="1"/>
         </w:numPr>
         <w:spacing w:before="240" w:after="120"/>
-        <w:ind w:left="0" w:right="0" w:hanging="432"/>
+        <w:ind w:hanging="432" w:left="0" w:right="0"/>
         <w:rPr/>
       </w:pPr>
       <w:r>
@@ -72,17 +67,12 @@
       <w:pPr>
         <w:pStyle w:val="TextBody"/>
         <w:widowControl/>
-        <w:pBdr>
-          <w:top w:val="nil"/>
-          <w:left w:val="nil"/>
-          <w:bottom w:val="nil"/>
-          <w:right w:val="nil"/>
-        </w:pBdr>
         <w:spacing w:before="0" w:after="225"/>
         <w:jc w:val="both"/>
         <w:rPr>
-          <w:rFonts w:cs="DejaVu Sans" w:ascii="DejaVu Sans" w:hAnsi="DejaVu Sans"/>
-          <w:b w:val="false"/>
+          <w:rFonts w:ascii="DejaVu Sans" w:hAnsi="DejaVu Sans" w:cs="DejaVu Sans"/>
+          <w:b w:val="false"/>
+          <w:i w:val="false"/>
           <w:i w:val="false"/>
           <w:caps w:val="false"/>
           <w:smallCaps w:val="false"/>
@@ -108,17 +98,12 @@
       <w:pPr>
         <w:pStyle w:val="TextBody"/>
         <w:widowControl/>
-        <w:pBdr>
-          <w:top w:val="nil"/>
-          <w:left w:val="nil"/>
-          <w:bottom w:val="nil"/>
-          <w:right w:val="nil"/>
-        </w:pBdr>
         <w:spacing w:before="0" w:after="225"/>
         <w:jc w:val="both"/>
         <w:rPr>
-          <w:rFonts w:cs="DejaVu Sans" w:ascii="DejaVu Sans" w:hAnsi="DejaVu Sans"/>
-          <w:b w:val="false"/>
+          <w:rFonts w:ascii="DejaVu Sans" w:hAnsi="DejaVu Sans" w:cs="DejaVu Sans"/>
+          <w:b w:val="false"/>
+          <w:i w:val="false"/>
           <w:i w:val="false"/>
           <w:caps w:val="false"/>
           <w:smallCaps w:val="false"/>
@@ -188,28 +173,91 @@
           <w:i w:val="false"/>
           <w:caps w:val="false"/>
           <w:smallCaps w:val="false"/>
-          <w:color w:val="000000"/>
-          <w:spacing w:val="0"/>
-          <w:sz w:val="21"/>
-        </w:rPr>
-        <w:t>Nulla eget justo in felis tristique fringilla. Morbi sit amet tortor quis risus auctor condimentum. Morbi in ullamcorper elit. Nulla iaculis tellus sit amet mauris tempus fringilla.</w:t>
+          <w:strike/>
+          <w:color w:val="000000"/>
+          <w:spacing w:val="0"/>
+          <w:sz w:val="21"/>
+        </w:rPr>
+        <w:t>Nulla eget justo</w:t>
+      </w:r>
+      <w:r>
+        <w:rPr>
+          <w:rFonts w:cs="DejaVu Sans" w:ascii="DejaVu Sans" w:hAnsi="DejaVu Sans"/>
+          <w:b w:val="false"/>
+          <w:i w:val="false"/>
+          <w:caps w:val="false"/>
+          <w:smallCaps w:val="false"/>
+          <w:color w:val="000000"/>
+          <w:spacing w:val="0"/>
+          <w:sz w:val="21"/>
+        </w:rPr>
+        <w:t xml:space="preserve"> in felis tristique fringilla. Morbi sit amet tortor quis risus auctor </w:t>
+      </w:r>
+      <w:r>
+        <w:rPr>
+          <w:rFonts w:cs="DejaVu Sans" w:ascii="DejaVu Sans" w:hAnsi="DejaVu Sans"/>
+          <w:b w:val="false"/>
+          <w:i w:val="false"/>
+          <w:caps w:val="false"/>
+          <w:smallCaps w:val="false"/>
+          <w:color w:val="000000"/>
+          <w:spacing w:val="0"/>
+          <w:sz w:val="21"/>
+          <w:u w:val="single"/>
+        </w:rPr>
+        <w:t>condimentum</w:t>
+      </w:r>
+      <w:r>
+        <w:rPr>
+          <w:rFonts w:cs="DejaVu Sans" w:ascii="DejaVu Sans" w:hAnsi="DejaVu Sans"/>
+          <w:b w:val="false"/>
+          <w:i w:val="false"/>
+          <w:caps w:val="false"/>
+          <w:smallCaps w:val="false"/>
+          <w:color w:val="000000"/>
+          <w:spacing w:val="0"/>
+          <w:sz w:val="21"/>
+        </w:rPr>
+        <w:t xml:space="preserve">. Morbi in ullamcorper elit. </w:t>
+      </w:r>
+      <w:r>
+        <w:rPr>
+          <w:rFonts w:cs="DejaVu Sans" w:ascii="DejaVu Sans" w:hAnsi="DejaVu Sans"/>
+          <w:b w:val="false"/>
+          <w:i/>
+          <w:iCs/>
+          <w:caps w:val="false"/>
+          <w:smallCaps w:val="false"/>
+          <w:color w:val="000000"/>
+          <w:spacing w:val="0"/>
+          <w:sz w:val="21"/>
+        </w:rPr>
+        <w:t>Nulla</w:t>
+      </w:r>
+      <w:r>
+        <w:rPr>
+          <w:rFonts w:cs="DejaVu Sans" w:ascii="DejaVu Sans" w:hAnsi="DejaVu Sans"/>
+          <w:b w:val="false"/>
+          <w:i w:val="false"/>
+          <w:caps w:val="false"/>
+          <w:smallCaps w:val="false"/>
+          <w:color w:val="000000"/>
+          <w:spacing w:val="0"/>
+          <w:sz w:val="21"/>
+        </w:rPr>
+        <w:t xml:space="preserve"> iaculis tellus sit amet mauris tempus fringilla.</w:t>
       </w:r>
     </w:p>
     <w:p>
       <w:pPr>
         <w:pStyle w:val="TextBody"/>
         <w:widowControl/>
-        <w:pBdr>
-          <w:top w:val="nil"/>
-          <w:left w:val="nil"/>
-          <w:bottom w:val="nil"/>
-          <w:right w:val="nil"/>
-        </w:pBdr>
         <w:spacing w:before="0" w:after="225"/>
         <w:jc w:val="both"/>
         <w:rPr>
-          <w:rFonts w:cs="DejaVu Sans" w:ascii="DejaVu Sans" w:hAnsi="DejaVu Sans"/>
-          <w:b w:val="false"/>
+          <w:rFonts w:ascii="DejaVu Sans" w:hAnsi="DejaVu Sans" w:cs="DejaVu Sans"/>
+          <w:b w:val="false"/>
+          <w:i w:val="false"/>
           <w:i w:val="false"/>
           <w:caps w:val="false"/>
           <w:smallCaps w:val="false"/>
@@ -240,18 +288,13 @@
           <w:ilvl w:val="0"/>
           <w:numId w:val="2"/>
         </w:numPr>
-        <w:pBdr>
-          <w:top w:val="nil"/>
-          <w:left w:val="nil"/>
-          <w:bottom w:val="nil"/>
-          <w:right w:val="nil"/>
-        </w:pBdr>
         <w:spacing w:before="0" w:after="225"/>
         <w:jc w:val="both"/>
         <w:rPr>
-          <w:rFonts w:cs="DejaVu Sans" w:ascii="DejaVu Sans" w:hAnsi="DejaVu Sans"/>
+          <w:rFonts w:ascii="DejaVu Sans" w:hAnsi="DejaVu Sans" w:cs="DejaVu Sans"/>
           <w:b/>
           <w:bCs/>
+          <w:i w:val="false"/>
           <w:i w:val="false"/>
           <w:caps w:val="false"/>
           <w:smallCaps w:val="false"/>
@@ -283,17 +326,12 @@
           <w:ilvl w:val="0"/>
           <w:numId w:val="2"/>
         </w:numPr>
-        <w:pBdr>
-          <w:top w:val="nil"/>
-          <w:left w:val="nil"/>
-          <w:bottom w:val="nil"/>
-          <w:right w:val="nil"/>
-        </w:pBdr>
         <w:spacing w:before="0" w:after="225"/>
         <w:jc w:val="both"/>
         <w:rPr>
-          <w:rFonts w:cs="DejaVu Sans" w:ascii="DejaVu Sans" w:hAnsi="DejaVu Sans"/>
-          <w:b w:val="false"/>
+          <w:rFonts w:ascii="DejaVu Sans" w:hAnsi="DejaVu Sans" w:cs="DejaVu Sans"/>
+          <w:b w:val="false"/>
+          <w:i/>
           <w:i/>
           <w:iCs/>
           <w:caps w:val="false"/>
@@ -326,17 +364,12 @@
           <w:ilvl w:val="0"/>
           <w:numId w:val="2"/>
         </w:numPr>
-        <w:pBdr>
-          <w:top w:val="nil"/>
-          <w:left w:val="nil"/>
-          <w:bottom w:val="nil"/>
-          <w:right w:val="nil"/>
-        </w:pBdr>
         <w:spacing w:before="0" w:after="225"/>
         <w:jc w:val="both"/>
         <w:rPr>
-          <w:rFonts w:cs="DejaVu Sans" w:ascii="DejaVu Sans" w:hAnsi="DejaVu Sans"/>
-          <w:b w:val="false"/>
+          <w:rFonts w:ascii="DejaVu Sans" w:hAnsi="DejaVu Sans" w:cs="DejaVu Sans"/>
+          <w:b w:val="false"/>
+          <w:i w:val="false"/>
           <w:i w:val="false"/>
           <w:caps w:val="false"/>
           <w:smallCaps w:val="false"/>
@@ -369,17 +402,12 @@
           <w:ilvl w:val="0"/>
           <w:numId w:val="2"/>
         </w:numPr>
-        <w:pBdr>
-          <w:top w:val="nil"/>
-          <w:left w:val="nil"/>
-          <w:bottom w:val="nil"/>
-          <w:right w:val="nil"/>
-        </w:pBdr>
         <w:spacing w:before="0" w:after="225"/>
         <w:jc w:val="both"/>
         <w:rPr>
-          <w:rFonts w:cs="DejaVu Sans" w:ascii="DejaVu Sans" w:hAnsi="DejaVu Sans"/>
-          <w:b w:val="false"/>
+          <w:rFonts w:ascii="DejaVu Sans" w:hAnsi="DejaVu Sans" w:cs="DejaVu Sans"/>
+          <w:b w:val="false"/>
+          <w:i w:val="false"/>
           <w:i w:val="false"/>
           <w:caps w:val="false"/>
           <w:smallCaps w:val="false"/>
@@ -391,7 +419,7 @@
       <w:hyperlink r:id="rId2">
         <w:r>
           <w:rPr>
-            <w:rStyle w:val="InternetLink"/>
+            <w:rStyle w:val="Hyperlink"/>
             <w:rFonts w:cs="DejaVu Sans" w:ascii="DejaVu Sans" w:hAnsi="DejaVu Sans"/>
             <w:b w:val="false"/>
             <w:i w:val="false"/>
@@ -400,6 +428,7 @@
             <w:color w:val="000000"/>
             <w:spacing w:val="0"/>
             <w:sz w:val="21"/>
+            <w:lang w:val="zxx" w:eastAsia="zxx" w:bidi="zxx"/>
           </w:rPr>
           <w:t xml:space="preserve">Mauris id ex erat. </w:t>
         </w:r>
@@ -426,17 +455,12 @@
           <w:ilvl w:val="0"/>
           <w:numId w:val="2"/>
         </w:numPr>
-        <w:pBdr>
-          <w:top w:val="nil"/>
-          <w:left w:val="nil"/>
-          <w:bottom w:val="nil"/>
-          <w:right w:val="nil"/>
-        </w:pBdr>
         <w:spacing w:before="0" w:after="225"/>
         <w:jc w:val="both"/>
         <w:rPr>
-          <w:rFonts w:cs="DejaVu Sans" w:ascii="DejaVu Sans" w:hAnsi="DejaVu Sans"/>
-          <w:b w:val="false"/>
+          <w:rFonts w:ascii="DejaVu Sans" w:hAnsi="DejaVu Sans" w:cs="DejaVu Sans"/>
+          <w:b w:val="false"/>
+          <w:i w:val="false"/>
           <w:i w:val="false"/>
           <w:caps w:val="false"/>
           <w:smallCaps w:val="false"/>
@@ -467,17 +491,12 @@
           <w:ilvl w:val="0"/>
           <w:numId w:val="2"/>
         </w:numPr>
-        <w:pBdr>
-          <w:top w:val="nil"/>
-          <w:left w:val="nil"/>
-          <w:bottom w:val="nil"/>
-          <w:right w:val="nil"/>
-        </w:pBdr>
         <w:spacing w:before="0" w:after="225"/>
         <w:jc w:val="both"/>
         <w:rPr>
-          <w:rFonts w:cs="DejaVu Sans" w:ascii="DejaVu Sans" w:hAnsi="DejaVu Sans"/>
-          <w:b w:val="false"/>
+          <w:rFonts w:ascii="DejaVu Sans" w:hAnsi="DejaVu Sans" w:cs="DejaVu Sans"/>
+          <w:b w:val="false"/>
+          <w:i w:val="false"/>
           <w:i w:val="false"/>
           <w:caps w:val="false"/>
           <w:smallCaps w:val="false"/>
@@ -504,12 +523,6 @@
       <w:pPr>
         <w:pStyle w:val="TextBody"/>
         <w:widowControl/>
-        <w:pBdr>
-          <w:top w:val="nil"/>
-          <w:left w:val="nil"/>
-          <w:bottom w:val="nil"/>
-          <w:right w:val="nil"/>
-        </w:pBdr>
         <w:spacing w:before="0" w:after="225"/>
         <w:jc w:val="both"/>
         <w:rPr/>
@@ -520,7 +533,7 @@
           <wp:inline distT="0" distB="0" distL="0" distR="0">
             <wp:extent cx="4098290" cy="2059305"/>
             <wp:effectExtent l="0" t="0" r="0" b="0"/>
-            <wp:docPr id="1" name=""/>
+            <wp:docPr id="1" name="Object1" descr=""/>
             <wp:cNvGraphicFramePr/>
             <a:graphic xmlns:a="http://schemas.openxmlformats.org/drawingml/2006/main">
               <a:graphicData uri="http://schemas.openxmlformats.org/drawingml/2006/chart">
@@ -535,17 +548,12 @@
       <w:pPr>
         <w:pStyle w:val="TextBody"/>
         <w:widowControl/>
-        <w:pBdr>
-          <w:top w:val="nil"/>
-          <w:left w:val="nil"/>
-          <w:bottom w:val="nil"/>
-          <w:right w:val="nil"/>
-        </w:pBdr>
         <w:spacing w:before="0" w:after="225"/>
         <w:jc w:val="both"/>
         <w:rPr>
-          <w:rFonts w:cs="DejaVu Sans" w:ascii="DejaVu Sans" w:hAnsi="DejaVu Sans"/>
-          <w:b w:val="false"/>
+          <w:rFonts w:ascii="DejaVu Sans" w:hAnsi="DejaVu Sans" w:cs="DejaVu Sans"/>
+          <w:b w:val="false"/>
+          <w:i w:val="false"/>
           <w:i w:val="false"/>
           <w:caps w:val="false"/>
           <w:smallCaps w:val="false"/>
@@ -571,17 +579,12 @@
       <w:pPr>
         <w:pStyle w:val="TextBody"/>
         <w:widowControl/>
-        <w:pBdr>
-          <w:top w:val="nil"/>
-          <w:left w:val="nil"/>
-          <w:bottom w:val="nil"/>
-          <w:right w:val="nil"/>
-        </w:pBdr>
         <w:spacing w:before="0" w:after="225"/>
         <w:jc w:val="both"/>
         <w:rPr>
-          <w:rFonts w:cs="DejaVu Sans" w:ascii="DejaVu Sans" w:hAnsi="DejaVu Sans"/>
-          <w:b w:val="false"/>
+          <w:rFonts w:ascii="DejaVu Sans" w:hAnsi="DejaVu Sans" w:cs="DejaVu Sans"/>
+          <w:b w:val="false"/>
+          <w:i w:val="false"/>
           <w:i w:val="false"/>
           <w:caps w:val="false"/>
           <w:smallCaps w:val="false"/>
@@ -607,17 +610,12 @@
       <w:pPr>
         <w:pStyle w:val="TextBody"/>
         <w:widowControl/>
-        <w:pBdr>
-          <w:top w:val="nil"/>
-          <w:left w:val="nil"/>
-          <w:bottom w:val="nil"/>
-          <w:right w:val="nil"/>
-        </w:pBdr>
         <w:spacing w:before="0" w:after="225"/>
         <w:jc w:val="both"/>
         <w:rPr>
-          <w:rFonts w:cs="DejaVu Sans" w:ascii="DejaVu Sans" w:hAnsi="DejaVu Sans"/>
-          <w:b w:val="false"/>
+          <w:rFonts w:ascii="DejaVu Sans" w:hAnsi="DejaVu Sans" w:cs="DejaVu Sans"/>
+          <w:b w:val="false"/>
+          <w:i w:val="false"/>
           <w:i w:val="false"/>
           <w:caps w:val="false"/>
           <w:smallCaps w:val="false"/>
@@ -643,17 +641,12 @@
       <w:pPr>
         <w:pStyle w:val="TextBody"/>
         <w:widowControl/>
-        <w:pBdr>
-          <w:top w:val="nil"/>
-          <w:left w:val="nil"/>
-          <w:bottom w:val="nil"/>
-          <w:right w:val="nil"/>
-        </w:pBdr>
         <w:spacing w:before="0" w:after="225"/>
         <w:jc w:val="both"/>
         <w:rPr>
-          <w:rFonts w:cs="DejaVu Sans" w:ascii="DejaVu Sans" w:hAnsi="DejaVu Sans"/>
-          <w:b w:val="false"/>
+          <w:rFonts w:ascii="DejaVu Sans" w:hAnsi="DejaVu Sans" w:cs="DejaVu Sans"/>
+          <w:b w:val="false"/>
+          <w:i w:val="false"/>
           <w:i w:val="false"/>
           <w:caps w:val="false"/>
           <w:smallCaps w:val="false"/>
@@ -679,17 +672,12 @@
       <w:pPr>
         <w:pStyle w:val="TextBody"/>
         <w:widowControl/>
-        <w:pBdr>
-          <w:top w:val="nil"/>
-          <w:left w:val="nil"/>
-          <w:bottom w:val="nil"/>
-          <w:right w:val="nil"/>
-        </w:pBdr>
         <w:spacing w:before="0" w:after="225"/>
         <w:jc w:val="both"/>
         <w:rPr>
-          <w:rFonts w:cs="DejaVu Sans" w:ascii="DejaVu Sans" w:hAnsi="DejaVu Sans"/>
-          <w:b w:val="false"/>
+          <w:rFonts w:ascii="DejaVu Sans" w:hAnsi="DejaVu Sans" w:cs="DejaVu Sans"/>
+          <w:b w:val="false"/>
+          <w:i w:val="false"/>
           <w:i w:val="false"/>
           <w:caps w:val="false"/>
           <w:smallCaps w:val="false"/>
@@ -715,17 +703,12 @@
       <w:pPr>
         <w:pStyle w:val="TextBody"/>
         <w:widowControl/>
-        <w:pBdr>
-          <w:top w:val="nil"/>
-          <w:left w:val="nil"/>
-          <w:bottom w:val="nil"/>
-          <w:right w:val="nil"/>
-        </w:pBdr>
         <w:spacing w:before="0" w:after="225"/>
         <w:jc w:val="both"/>
         <w:rPr>
-          <w:rFonts w:cs="DejaVu Sans" w:ascii="DejaVu Sans" w:hAnsi="DejaVu Sans"/>
-          <w:b w:val="false"/>
+          <w:rFonts w:ascii="DejaVu Sans" w:hAnsi="DejaVu Sans" w:cs="DejaVu Sans"/>
+          <w:b w:val="false"/>
+          <w:i w:val="false"/>
           <w:i w:val="false"/>
           <w:caps w:val="false"/>
           <w:smallCaps w:val="false"/>
@@ -751,17 +734,12 @@
       <w:pPr>
         <w:pStyle w:val="TextBody"/>
         <w:widowControl/>
-        <w:pBdr>
-          <w:top w:val="nil"/>
-          <w:left w:val="nil"/>
-          <w:bottom w:val="nil"/>
-          <w:right w:val="nil"/>
-        </w:pBdr>
         <w:spacing w:before="0" w:after="225"/>
         <w:jc w:val="both"/>
         <w:rPr>
-          <w:rFonts w:cs="DejaVu Sans" w:ascii="DejaVu Sans" w:hAnsi="DejaVu Sans"/>
-          <w:b w:val="false"/>
+          <w:rFonts w:ascii="DejaVu Sans" w:hAnsi="DejaVu Sans" w:cs="DejaVu Sans"/>
+          <w:b w:val="false"/>
+          <w:i w:val="false"/>
           <w:i w:val="false"/>
           <w:caps w:val="false"/>
           <w:smallCaps w:val="false"/>
@@ -787,17 +765,12 @@
       <w:pPr>
         <w:pStyle w:val="TextBody"/>
         <w:widowControl/>
-        <w:pBdr>
-          <w:top w:val="nil"/>
-          <w:left w:val="nil"/>
-          <w:bottom w:val="nil"/>
-          <w:right w:val="nil"/>
-        </w:pBdr>
         <w:spacing w:before="0" w:after="225"/>
         <w:jc w:val="both"/>
         <w:rPr>
-          <w:rFonts w:cs="DejaVu Sans" w:ascii="DejaVu Sans" w:hAnsi="DejaVu Sans"/>
-          <w:b w:val="false"/>
+          <w:rFonts w:ascii="DejaVu Sans" w:hAnsi="DejaVu Sans" w:cs="DejaVu Sans"/>
+          <w:b w:val="false"/>
+          <w:i w:val="false"/>
           <w:i w:val="false"/>
           <w:caps w:val="false"/>
           <w:smallCaps w:val="false"/>
@@ -823,17 +796,12 @@
       <w:pPr>
         <w:pStyle w:val="TextBody"/>
         <w:widowControl/>
-        <w:pBdr>
-          <w:top w:val="nil"/>
-          <w:left w:val="nil"/>
-          <w:bottom w:val="nil"/>
-          <w:right w:val="nil"/>
-        </w:pBdr>
         <w:spacing w:before="0" w:after="225"/>
         <w:jc w:val="both"/>
         <w:rPr>
-          <w:rFonts w:cs="DejaVu Sans" w:ascii="DejaVu Sans" w:hAnsi="DejaVu Sans"/>
-          <w:b w:val="false"/>
+          <w:rFonts w:ascii="DejaVu Sans" w:hAnsi="DejaVu Sans" w:cs="DejaVu Sans"/>
+          <w:b w:val="false"/>
+          <w:i w:val="false"/>
           <w:i w:val="false"/>
           <w:caps w:val="false"/>
           <w:smallCaps w:val="false"/>
@@ -860,54 +828,102 @@
       <w:pPr>
         <w:pStyle w:val="TextBody"/>
         <w:widowControl/>
-        <w:pBdr>
-          <w:top w:val="nil"/>
-          <w:left w:val="nil"/>
-          <w:bottom w:val="nil"/>
-          <w:right w:val="nil"/>
-        </w:pBdr>
         <w:spacing w:before="0" w:after="225"/>
         <w:jc w:val="both"/>
         <w:rPr>
-          <w:rFonts w:cs="DejaVu Sans" w:ascii="DejaVu Sans" w:hAnsi="DejaVu Sans"/>
-          <w:b w:val="false"/>
-          <w:i w:val="false"/>
-          <w:caps w:val="false"/>
-          <w:smallCaps w:val="false"/>
-          <w:color w:val="000000"/>
-          <w:spacing w:val="0"/>
-          <w:sz w:val="21"/>
-        </w:rPr>
-      </w:pPr>
-      <w:r>
-        <w:rPr>
-          <w:rFonts w:cs="DejaVu Sans" w:ascii="DejaVu Sans" w:hAnsi="DejaVu Sans"/>
-          <w:b w:val="false"/>
-          <w:i w:val="false"/>
-          <w:caps w:val="false"/>
-          <w:smallCaps w:val="false"/>
-          <w:color w:val="000000"/>
-          <w:spacing w:val="0"/>
-          <w:sz w:val="21"/>
-        </w:rPr>
-        <w:t xml:space="preserve">In eleifend velit vitae libero sollicitudin euismod. Fusce vitae vestibulum velit. Pellentesque vulputate lectus quis pellentesque commodo. Aliquam erat volutpat. Vestibulum in egestas velit. Pellentesque fermentum nisl vitae fringilla venenatis. Etiam id mauris vitae orci maximus ultricies. </w:t>
+          <w:rFonts w:ascii="DejaVu Sans" w:hAnsi="DejaVu Sans" w:cs="DejaVu Sans"/>
+          <w:b w:val="false"/>
+          <w:i w:val="false"/>
+          <w:i w:val="false"/>
+          <w:caps w:val="false"/>
+          <w:smallCaps w:val="false"/>
+          <w:color w:val="000000"/>
+          <w:spacing w:val="0"/>
+          <w:sz w:val="21"/>
+        </w:rPr>
+      </w:pPr>
+      <w:r>
+        <w:rPr/>
+        <w:object>
+          <v:shapetype id="_x0000_t75" coordsize="21600,21600" o:spt="75" o:preferrelative="t" path="m@4@5l@4@11@9@11@9@5xe" filled="f" stroked="f">
+            <v:stroke joinstyle="miter"/>
+            <v:formulas>
+              <v:f eqn="if lineDrawn pixelLineWidth 0"/>
+              <v:f eqn="sum @0 1 0"/>
+              <v:f eqn="sum 0 0 @1"/>
+              <v:f eqn="prod @2 1 2"/>
+              <v:f eqn="prod @3 21600 pixelWidth"/>
+              <v:f eqn="prod @3 21600 pixelHeight"/>
+              <v:f eqn="sum @0 0 1"/>
+              <v:f eqn="prod @6 1 2"/>
+              <v:f eqn="prod @7 21600 pixelWidth"/>
+              <v:f eqn="sum @8 21600 0"/>
+              <v:f eqn="prod @7 21600 pixelHeight"/>
+              <v:f eqn="sum @10 21600 0"/>
+            </v:formulas>
+            <v:path o:extrusionok="f" gradientshapeok="t" o:connecttype="rect"/>
+            <o:lock v:ext="edit" aspectratio="t"/>
+          </v:shapetype>
+          <v:shape id="control_shape_0" o:allowincell="t" style="width:23.15pt;height:21.65pt" type="#_x0000_t75"/>
+          <w:control r:id="rId4" w:name="Check Box 1" w:shapeid="control_shape_0"/>
+        </w:object>
+      </w:r>
+      <w:r>
+        <w:rPr>
+          <w:rFonts w:cs="DejaVu Sans" w:ascii="DejaVu Sans" w:hAnsi="DejaVu Sans"/>
+          <w:b w:val="false"/>
+          <w:i w:val="false"/>
+          <w:caps w:val="false"/>
+          <w:smallCaps w:val="false"/>
+          <w:color w:val="000000"/>
+          <w:spacing w:val="0"/>
+          <w:sz w:val="21"/>
+        </w:rPr>
+        <w:t>k box</w:t>
       </w:r>
     </w:p>
     <w:p>
       <w:pPr>
         <w:pStyle w:val="TextBody"/>
         <w:widowControl/>
-        <w:pBdr>
-          <w:top w:val="nil"/>
-          <w:left w:val="nil"/>
-          <w:bottom w:val="nil"/>
-          <w:right w:val="nil"/>
-        </w:pBdr>
         <w:spacing w:before="0" w:after="225"/>
         <w:jc w:val="both"/>
         <w:rPr>
-          <w:rFonts w:cs="DejaVu Sans" w:ascii="DejaVu Sans" w:hAnsi="DejaVu Sans"/>
-          <w:b w:val="false"/>
+          <w:rFonts w:ascii="DejaVu Sans" w:hAnsi="DejaVu Sans" w:cs="DejaVu Sans"/>
+          <w:b w:val="false"/>
+          <w:i w:val="false"/>
+          <w:i w:val="false"/>
+          <w:caps w:val="false"/>
+          <w:smallCaps w:val="false"/>
+          <w:color w:val="000000"/>
+          <w:spacing w:val="0"/>
+          <w:sz w:val="21"/>
+        </w:rPr>
+      </w:pPr>
+      <w:r>
+        <w:rPr>
+          <w:rFonts w:cs="DejaVu Sans" w:ascii="DejaVu Sans" w:hAnsi="DejaVu Sans"/>
+          <w:b w:val="false"/>
+          <w:i w:val="false"/>
+          <w:caps w:val="false"/>
+          <w:smallCaps w:val="false"/>
+          <w:color w:val="000000"/>
+          <w:spacing w:val="0"/>
+          <w:sz w:val="21"/>
+        </w:rPr>
+        <w:t xml:space="preserve">In eleifend velit vitae libero sollicitudin euismod. Fusce vitae vestibulum velit. Pellentesque vulputate lectus quis pellentesque commodo. Aliquam erat volutpat. Vestibulum in egestas velit. Pellentesque fermentum nisl vitae fringilla venenatis. Etiam id mauris vitae orci maximus ultricies. </w:t>
+      </w:r>
+    </w:p>
+    <w:p>
+      <w:pPr>
+        <w:pStyle w:val="TextBody"/>
+        <w:widowControl/>
+        <w:spacing w:before="0" w:after="225"/>
+        <w:jc w:val="both"/>
+        <w:rPr>
+          <w:rFonts w:ascii="DejaVu Sans" w:hAnsi="DejaVu Sans" w:cs="DejaVu Sans"/>
+          <w:b w:val="false"/>
+          <w:i w:val="false"/>
           <w:i w:val="false"/>
           <w:caps w:val="false"/>
           <w:smallCaps w:val="false"/>
@@ -932,13 +948,13 @@
     <w:p>
       <w:pPr>
         <w:pStyle w:val="Heading1"/>
-        <w:keepNext/>
+        <w:keepNext w:val="true"/>
         <w:numPr>
           <w:ilvl w:val="0"/>
           <w:numId w:val="1"/>
         </w:numPr>
         <w:spacing w:before="240" w:after="120"/>
-        <w:ind w:left="0" w:right="0" w:hanging="432"/>
+        <w:ind w:hanging="432" w:left="0" w:right="0"/>
         <w:rPr/>
       </w:pPr>
       <w:r>
@@ -950,17 +966,12 @@
       <w:pPr>
         <w:pStyle w:val="TextBody"/>
         <w:widowControl/>
-        <w:pBdr>
-          <w:top w:val="nil"/>
-          <w:left w:val="nil"/>
-          <w:bottom w:val="nil"/>
-          <w:right w:val="nil"/>
-        </w:pBdr>
         <w:spacing w:before="0" w:after="225"/>
         <w:jc w:val="both"/>
         <w:rPr>
-          <w:rFonts w:cs="DejaVu Sans" w:ascii="DejaVu Sans" w:hAnsi="DejaVu Sans"/>
-          <w:b w:val="false"/>
+          <w:rFonts w:ascii="DejaVu Sans" w:hAnsi="DejaVu Sans" w:cs="DejaVu Sans"/>
+          <w:b w:val="false"/>
+          <w:i w:val="false"/>
           <w:i w:val="false"/>
           <w:caps w:val="false"/>
           <w:smallCaps w:val="false"/>
@@ -984,16 +995,10 @@
     </w:p>
     <w:tbl>
       <w:tblPr>
+        <w:tblW w:w="9648" w:type="dxa"/>
         <w:jc w:val="left"/>
-        <w:tblInd w:w="53" w:type="dxa"/>
-        <w:tblBorders>
-          <w:top w:val="single" w:sz="2" w:space="0" w:color="000001"/>
-          <w:left w:val="single" w:sz="2" w:space="0" w:color="000001"/>
-          <w:bottom w:val="single" w:sz="2" w:space="0" w:color="000001"/>
-          <w:insideH w:val="single" w:sz="2" w:space="0" w:color="000001"/>
-          <w:right w:val="nil"/>
-          <w:insideV w:val="nil"/>
-        </w:tblBorders>
+        <w:tblInd w:w="106" w:type="dxa"/>
+        <w:tblLayout w:type="fixed"/>
         <w:tblCellMar>
           <w:top w:w="55" w:type="dxa"/>
           <w:left w:w="51" w:type="dxa"/>
@@ -1002,44 +1007,44 @@
         </w:tblCellMar>
       </w:tblPr>
       <w:tblGrid>
-        <w:gridCol w:w="719"/>
-        <w:gridCol w:w="5670"/>
-        <w:gridCol w:w="1559"/>
-        <w:gridCol w:w="1700"/>
+        <w:gridCol w:w="717"/>
+        <w:gridCol w:w="5671"/>
+        <w:gridCol w:w="1560"/>
+        <w:gridCol w:w="1699"/>
       </w:tblGrid>
       <w:tr>
         <w:trPr>
           <w:trHeight w:val="450" w:hRule="atLeast"/>
-          <w:cantSplit w:val="false"/>
         </w:trPr>
         <w:tc>
           <w:tcPr>
-            <w:tcW w:w="719" w:type="dxa"/>
+            <w:tcW w:w="717" w:type="dxa"/>
             <w:tcBorders>
               <w:top w:val="single" w:sz="2" w:space="0" w:color="000001"/>
               <w:left w:val="single" w:sz="2" w:space="0" w:color="000001"/>
               <w:bottom w:val="single" w:sz="2" w:space="0" w:color="000001"/>
-              <w:insideH w:val="single" w:sz="2" w:space="0" w:color="000001"/>
-              <w:right w:val="nil"/>
-              <w:insideV w:val="nil"/>
             </w:tcBorders>
             <w:shd w:fill="FFFFFF" w:val="clear"/>
-            <w:tcMar>
-              <w:left w:w="51" w:type="dxa"/>
-            </w:tcMar>
           </w:tcPr>
           <w:p>
             <w:pPr>
               <w:pStyle w:val="TextBody"/>
               <w:widowControl/>
-              <w:pBdr>
-                <w:top w:val="nil"/>
-                <w:left w:val="nil"/>
-                <w:bottom w:val="nil"/>
-                <w:right w:val="nil"/>
-              </w:pBdr>
               <w:spacing w:before="0" w:after="225"/>
               <w:jc w:val="left"/>
+              <w:rPr>
+                <w:rFonts w:ascii="DejaVu Sans" w:hAnsi="DejaVu Sans" w:cs="DejaVu Sans"/>
+                <w:b w:val="false"/>
+                <w:i w:val="false"/>
+                <w:i w:val="false"/>
+                <w:caps w:val="false"/>
+                <w:smallCaps w:val="false"/>
+                <w:color w:val="000000"/>
+                <w:spacing w:val="0"/>
+                <w:sz w:val="21"/>
+              </w:rPr>
+            </w:pPr>
+            <w:r>
               <w:rPr>
                 <w:rFonts w:cs="DejaVu Sans" w:ascii="DejaVu Sans" w:hAnsi="DejaVu Sans"/>
                 <w:b w:val="false"/>
@@ -1050,6 +1055,36 @@
                 <w:spacing w:val="0"/>
                 <w:sz w:val="21"/>
               </w:rPr>
+            </w:r>
+          </w:p>
+        </w:tc>
+        <w:tc>
+          <w:tcPr>
+            <w:tcW w:w="5671" w:type="dxa"/>
+            <w:tcBorders>
+              <w:top w:val="single" w:sz="2" w:space="0" w:color="000001"/>
+              <w:left w:val="single" w:sz="2" w:space="0" w:color="000001"/>
+              <w:bottom w:val="single" w:sz="2" w:space="0" w:color="000001"/>
+            </w:tcBorders>
+            <w:shd w:fill="FFFFFF" w:val="clear"/>
+          </w:tcPr>
+          <w:p>
+            <w:pPr>
+              <w:pStyle w:val="TextBody"/>
+              <w:widowControl/>
+              <w:spacing w:before="0" w:after="225"/>
+              <w:jc w:val="left"/>
+              <w:rPr>
+                <w:rFonts w:ascii="DejaVu Sans" w:hAnsi="DejaVu Sans" w:cs="DejaVu Sans"/>
+                <w:b w:val="false"/>
+                <w:i w:val="false"/>
+                <w:i w:val="false"/>
+                <w:caps w:val="false"/>
+                <w:smallCaps w:val="false"/>
+                <w:color w:val="000000"/>
+                <w:spacing w:val="0"/>
+                <w:sz w:val="21"/>
+              </w:rPr>
             </w:pPr>
             <w:r>
               <w:rPr>
@@ -1062,37 +1097,125 @@
                 <w:spacing w:val="0"/>
                 <w:sz w:val="21"/>
               </w:rPr>
+              <w:t>Lorem ipsum</w:t>
             </w:r>
           </w:p>
         </w:tc>
         <w:tc>
           <w:tcPr>
-            <w:tcW w:w="5670" w:type="dxa"/>
+            <w:tcW w:w="1560" w:type="dxa"/>
             <w:tcBorders>
               <w:top w:val="single" w:sz="2" w:space="0" w:color="000001"/>
               <w:left w:val="single" w:sz="2" w:space="0" w:color="000001"/>
               <w:bottom w:val="single" w:sz="2" w:space="0" w:color="000001"/>
-              <w:insideH w:val="single" w:sz="2" w:space="0" w:color="000001"/>
-              <w:right w:val="nil"/>
-              <w:insideV w:val="nil"/>
             </w:tcBorders>
             <w:shd w:fill="FFFFFF" w:val="clear"/>
-            <w:tcMar>
-              <w:left w:w="51" w:type="dxa"/>
-            </w:tcMar>
+          </w:tcPr>
+          <w:p>
+            <w:pPr>
+              <w:pStyle w:val="TableContents"/>
+              <w:jc w:val="left"/>
+              <w:rPr>
+                <w:rFonts w:ascii="DejaVu Sans" w:hAnsi="DejaVu Sans" w:cs="DejaVu Sans"/>
+                <w:sz w:val="21"/>
+              </w:rPr>
+            </w:pPr>
+            <w:r>
+              <w:rPr>
+                <w:rFonts w:cs="DejaVu Sans" w:ascii="DejaVu Sans" w:hAnsi="DejaVu Sans"/>
+                <w:sz w:val="21"/>
+              </w:rPr>
+              <w:t>Lorem ipsum</w:t>
+            </w:r>
+          </w:p>
+        </w:tc>
+        <w:tc>
+          <w:tcPr>
+            <w:tcW w:w="1699" w:type="dxa"/>
+            <w:tcBorders>
+              <w:top w:val="single" w:sz="2" w:space="0" w:color="000001"/>
+              <w:left w:val="single" w:sz="2" w:space="0" w:color="000001"/>
+              <w:bottom w:val="single" w:sz="2" w:space="0" w:color="000001"/>
+              <w:right w:val="single" w:sz="2" w:space="0" w:color="000001"/>
+            </w:tcBorders>
+            <w:shd w:fill="FFFFFF" w:val="clear"/>
+          </w:tcPr>
+          <w:p>
+            <w:pPr>
+              <w:pStyle w:val="TableContents"/>
+              <w:jc w:val="left"/>
+              <w:rPr>
+                <w:rFonts w:ascii="DejaVu Sans" w:hAnsi="DejaVu Sans" w:cs="DejaVu Sans"/>
+                <w:sz w:val="21"/>
+              </w:rPr>
+            </w:pPr>
+            <w:r>
+              <w:rPr>
+                <w:rFonts w:cs="DejaVu Sans" w:ascii="DejaVu Sans" w:hAnsi="DejaVu Sans"/>
+                <w:sz w:val="21"/>
+              </w:rPr>
+              <w:t>Lorem ipsum</w:t>
+            </w:r>
+          </w:p>
+        </w:tc>
+      </w:tr>
+      <w:tr>
+        <w:trPr/>
+        <w:tc>
+          <w:tcPr>
+            <w:tcW w:w="717" w:type="dxa"/>
+            <w:tcBorders>
+              <w:left w:val="single" w:sz="2" w:space="0" w:color="000001"/>
+              <w:bottom w:val="single" w:sz="2" w:space="0" w:color="000001"/>
+            </w:tcBorders>
+            <w:shd w:fill="FFFFFF" w:val="clear"/>
+          </w:tcPr>
+          <w:p>
+            <w:pPr>
+              <w:pStyle w:val="TableContents"/>
+              <w:jc w:val="left"/>
+              <w:rPr>
+                <w:rFonts w:ascii="DejaVu Sans" w:hAnsi="DejaVu Sans" w:cs="DejaVu Sans"/>
+                <w:sz w:val="21"/>
+              </w:rPr>
+            </w:pPr>
+            <w:r>
+              <w:rPr>
+                <w:rFonts w:cs="DejaVu Sans" w:ascii="DejaVu Sans" w:hAnsi="DejaVu Sans"/>
+                <w:sz w:val="21"/>
+              </w:rPr>
+              <w:t>1</w:t>
+            </w:r>
+          </w:p>
+        </w:tc>
+        <w:tc>
+          <w:tcPr>
+            <w:tcW w:w="5671" w:type="dxa"/>
+            <w:tcBorders>
+              <w:left w:val="single" w:sz="2" w:space="0" w:color="000001"/>
+              <w:bottom w:val="single" w:sz="2" w:space="0" w:color="000001"/>
+            </w:tcBorders>
+            <w:shd w:fill="FFFFFF" w:val="clear"/>
           </w:tcPr>
           <w:p>
             <w:pPr>
               <w:pStyle w:val="TextBody"/>
               <w:widowControl/>
-              <w:pBdr>
-                <w:top w:val="nil"/>
-                <w:left w:val="nil"/>
-                <w:bottom w:val="nil"/>
-                <w:right w:val="nil"/>
-              </w:pBdr>
               <w:spacing w:before="0" w:after="225"/>
               <w:jc w:val="left"/>
+              <w:rPr>
+                <w:rFonts w:ascii="DejaVu Sans" w:hAnsi="DejaVu Sans" w:cs="DejaVu Sans"/>
+                <w:b w:val="false"/>
+                <w:i w:val="false"/>
+                <w:i w:val="false"/>
+                <w:caps w:val="false"/>
+                <w:smallCaps w:val="false"/>
+                <w:color w:val="000000"/>
+                <w:spacing w:val="0"/>
+                <w:sz w:val="21"/>
+              </w:rPr>
+            </w:pPr>
+            <w:r>
               <w:rPr>
                 <w:rFonts w:cs="DejaVu Sans" w:ascii="DejaVu Sans" w:hAnsi="DejaVu Sans"/>
                 <w:b w:val="false"/>
@@ -1103,6 +1226,120 @@
                 <w:spacing w:val="0"/>
                 <w:sz w:val="21"/>
               </w:rPr>
+              <w:t>In eleifend velit vitae libero sollicitudin euismod.</w:t>
+            </w:r>
+          </w:p>
+        </w:tc>
+        <w:tc>
+          <w:tcPr>
+            <w:tcW w:w="1560" w:type="dxa"/>
+            <w:tcBorders>
+              <w:left w:val="single" w:sz="2" w:space="0" w:color="000001"/>
+              <w:bottom w:val="single" w:sz="2" w:space="0" w:color="000001"/>
+            </w:tcBorders>
+            <w:shd w:fill="FFFFFF" w:val="clear"/>
+          </w:tcPr>
+          <w:p>
+            <w:pPr>
+              <w:pStyle w:val="TableContents"/>
+              <w:jc w:val="left"/>
+              <w:rPr>
+                <w:rFonts w:ascii="DejaVu Sans" w:hAnsi="DejaVu Sans" w:cs="DejaVu Sans"/>
+                <w:sz w:val="21"/>
+              </w:rPr>
+            </w:pPr>
+            <w:r>
+              <w:rPr>
+                <w:rFonts w:cs="DejaVu Sans" w:ascii="DejaVu Sans" w:hAnsi="DejaVu Sans"/>
+                <w:sz w:val="21"/>
+              </w:rPr>
+              <w:t>Lorem</w:t>
+            </w:r>
+          </w:p>
+        </w:tc>
+        <w:tc>
+          <w:tcPr>
+            <w:tcW w:w="1699" w:type="dxa"/>
+            <w:tcBorders>
+              <w:left w:val="single" w:sz="2" w:space="0" w:color="000001"/>
+              <w:bottom w:val="single" w:sz="2" w:space="0" w:color="000001"/>
+              <w:right w:val="single" w:sz="2" w:space="0" w:color="000001"/>
+            </w:tcBorders>
+            <w:shd w:fill="FFFFFF" w:val="clear"/>
+          </w:tcPr>
+          <w:p>
+            <w:pPr>
+              <w:pStyle w:val="TableContents"/>
+              <w:jc w:val="left"/>
+              <w:rPr>
+                <w:rFonts w:ascii="DejaVu Sans" w:hAnsi="DejaVu Sans" w:cs="DejaVu Sans"/>
+                <w:sz w:val="21"/>
+              </w:rPr>
+            </w:pPr>
+            <w:r>
+              <w:rPr>
+                <w:rFonts w:cs="DejaVu Sans" w:ascii="DejaVu Sans" w:hAnsi="DejaVu Sans"/>
+                <w:sz w:val="21"/>
+              </w:rPr>
+            </w:r>
+          </w:p>
+        </w:tc>
+      </w:tr>
+      <w:tr>
+        <w:trPr/>
+        <w:tc>
+          <w:tcPr>
+            <w:tcW w:w="717" w:type="dxa"/>
+            <w:tcBorders>
+              <w:left w:val="single" w:sz="2" w:space="0" w:color="000001"/>
+              <w:bottom w:val="single" w:sz="2" w:space="0" w:color="000001"/>
+            </w:tcBorders>
+            <w:shd w:fill="FFFFFF" w:val="clear"/>
+          </w:tcPr>
+          <w:p>
+            <w:pPr>
+              <w:pStyle w:val="TableContents"/>
+              <w:jc w:val="left"/>
+              <w:rPr>
+                <w:rFonts w:ascii="DejaVu Sans" w:hAnsi="DejaVu Sans" w:cs="DejaVu Sans"/>
+                <w:sz w:val="21"/>
+              </w:rPr>
+            </w:pPr>
+            <w:r>
+              <w:rPr>
+                <w:rFonts w:cs="DejaVu Sans" w:ascii="DejaVu Sans" w:hAnsi="DejaVu Sans"/>
+                <w:sz w:val="21"/>
+              </w:rPr>
+              <w:t>2</w:t>
+            </w:r>
+          </w:p>
+        </w:tc>
+        <w:tc>
+          <w:tcPr>
+            <w:tcW w:w="5671" w:type="dxa"/>
+            <w:tcBorders>
+              <w:left w:val="single" w:sz="2" w:space="0" w:color="000001"/>
+              <w:bottom w:val="single" w:sz="2" w:space="0" w:color="000001"/>
+            </w:tcBorders>
+            <w:shd w:fill="FFFFFF" w:val="clear"/>
+          </w:tcPr>
+          <w:p>
+            <w:pPr>
+              <w:pStyle w:val="TextBody"/>
+              <w:widowControl/>
+              <w:spacing w:before="0" w:after="225"/>
+              <w:jc w:val="left"/>
+              <w:rPr>
+                <w:rFonts w:ascii="DejaVu Sans" w:hAnsi="DejaVu Sans" w:cs="DejaVu Sans"/>
+                <w:b w:val="false"/>
+                <w:i w:val="false"/>
+                <w:i w:val="false"/>
+                <w:caps w:val="false"/>
+                <w:smallCaps w:val="false"/>
+                <w:color w:val="000000"/>
+                <w:spacing w:val="0"/>
+                <w:sz w:val="21"/>
+              </w:rPr>
             </w:pPr>
             <w:r>
               <w:rPr>
@@ -1115,32 +1352,25 @@
                 <w:spacing w:val="0"/>
                 <w:sz w:val="21"/>
               </w:rPr>
-              <w:t>Lorem ipsum</w:t>
+              <w:t>Cras fringilla ipsum magna, in fringilla dui commodo a.</w:t>
             </w:r>
           </w:p>
         </w:tc>
         <w:tc>
           <w:tcPr>
-            <w:tcW w:w="1559" w:type="dxa"/>
+            <w:tcW w:w="1560" w:type="dxa"/>
             <w:tcBorders>
-              <w:top w:val="single" w:sz="2" w:space="0" w:color="000001"/>
               <w:left w:val="single" w:sz="2" w:space="0" w:color="000001"/>
               <w:bottom w:val="single" w:sz="2" w:space="0" w:color="000001"/>
-              <w:insideH w:val="single" w:sz="2" w:space="0" w:color="000001"/>
-              <w:right w:val="nil"/>
-              <w:insideV w:val="nil"/>
             </w:tcBorders>
             <w:shd w:fill="FFFFFF" w:val="clear"/>
-            <w:tcMar>
-              <w:left w:w="51" w:type="dxa"/>
-            </w:tcMar>
           </w:tcPr>
           <w:p>
             <w:pPr>
               <w:pStyle w:val="TableContents"/>
               <w:jc w:val="left"/>
               <w:rPr>
-                <w:rFonts w:cs="DejaVu Sans" w:ascii="DejaVu Sans" w:hAnsi="DejaVu Sans"/>
+                <w:rFonts w:ascii="DejaVu Sans" w:hAnsi="DejaVu Sans" w:cs="DejaVu Sans"/>
                 <w:sz w:val="21"/>
               </w:rPr>
             </w:pPr>
@@ -1149,32 +1379,26 @@
                 <w:rFonts w:cs="DejaVu Sans" w:ascii="DejaVu Sans" w:hAnsi="DejaVu Sans"/>
                 <w:sz w:val="21"/>
               </w:rPr>
-              <w:t>Lorem ipsum</w:t>
+              <w:t>Ipsum</w:t>
             </w:r>
           </w:p>
         </w:tc>
         <w:tc>
           <w:tcPr>
-            <w:tcW w:w="1700" w:type="dxa"/>
+            <w:tcW w:w="1699" w:type="dxa"/>
             <w:tcBorders>
-              <w:top w:val="single" w:sz="2" w:space="0" w:color="000001"/>
               <w:left w:val="single" w:sz="2" w:space="0" w:color="000001"/>
               <w:bottom w:val="single" w:sz="2" w:space="0" w:color="000001"/>
-              <w:insideH w:val="single" w:sz="2" w:space="0" w:color="000001"/>
               <w:right w:val="single" w:sz="2" w:space="0" w:color="000001"/>
-              <w:insideV w:val="single" w:sz="2" w:space="0" w:color="000001"/>
             </w:tcBorders>
             <w:shd w:fill="FFFFFF" w:val="clear"/>
-            <w:tcMar>
-              <w:left w:w="51" w:type="dxa"/>
-            </w:tcMar>
           </w:tcPr>
           <w:p>
             <w:pPr>
               <w:pStyle w:val="TableContents"/>
               <w:jc w:val="left"/>
               <w:rPr>
-                <w:rFonts w:cs="DejaVu Sans" w:ascii="DejaVu Sans" w:hAnsi="DejaVu Sans"/>
+                <w:rFonts w:ascii="DejaVu Sans" w:hAnsi="DejaVu Sans" w:cs="DejaVu Sans"/>
                 <w:sz w:val="21"/>
               </w:rPr>
             </w:pPr>
@@ -1183,37 +1407,27 @@
                 <w:rFonts w:cs="DejaVu Sans" w:ascii="DejaVu Sans" w:hAnsi="DejaVu Sans"/>
                 <w:sz w:val="21"/>
               </w:rPr>
-              <w:t>Lorem ipsum</w:t>
             </w:r>
           </w:p>
         </w:tc>
       </w:tr>
       <w:tr>
-        <w:trPr>
-          <w:cantSplit w:val="false"/>
-        </w:trPr>
+        <w:trPr/>
         <w:tc>
           <w:tcPr>
-            <w:tcW w:w="719" w:type="dxa"/>
+            <w:tcW w:w="717" w:type="dxa"/>
             <w:tcBorders>
-              <w:top w:val="nil"/>
               <w:left w:val="single" w:sz="2" w:space="0" w:color="000001"/>
               <w:bottom w:val="single" w:sz="2" w:space="0" w:color="000001"/>
-              <w:insideH w:val="single" w:sz="2" w:space="0" w:color="000001"/>
-              <w:right w:val="nil"/>
-              <w:insideV w:val="nil"/>
             </w:tcBorders>
             <w:shd w:fill="FFFFFF" w:val="clear"/>
-            <w:tcMar>
-              <w:left w:w="51" w:type="dxa"/>
-            </w:tcMar>
           </w:tcPr>
           <w:p>
             <w:pPr>
               <w:pStyle w:val="TableContents"/>
               <w:jc w:val="left"/>
               <w:rPr>
-                <w:rFonts w:cs="DejaVu Sans" w:ascii="DejaVu Sans" w:hAnsi="DejaVu Sans"/>
+                <w:rFonts w:ascii="DejaVu Sans" w:hAnsi="DejaVu Sans" w:cs="DejaVu Sans"/>
                 <w:sz w:val="21"/>
               </w:rPr>
             </w:pPr>
@@ -1222,38 +1436,38 @@
                 <w:rFonts w:cs="DejaVu Sans" w:ascii="DejaVu Sans" w:hAnsi="DejaVu Sans"/>
                 <w:sz w:val="21"/>
               </w:rPr>
-              <w:t>1</w:t>
+              <w:t>3</w:t>
             </w:r>
           </w:p>
         </w:tc>
         <w:tc>
           <w:tcPr>
-            <w:tcW w:w="5670" w:type="dxa"/>
+            <w:tcW w:w="5671" w:type="dxa"/>
             <w:tcBorders>
-              <w:top w:val="nil"/>
               <w:left w:val="single" w:sz="2" w:space="0" w:color="000001"/>
               <w:bottom w:val="single" w:sz="2" w:space="0" w:color="000001"/>
-              <w:insideH w:val="single" w:sz="2" w:space="0" w:color="000001"/>
-              <w:right w:val="nil"/>
-              <w:insideV w:val="nil"/>
             </w:tcBorders>
             <w:shd w:fill="FFFFFF" w:val="clear"/>
-            <w:tcMar>
-              <w:left w:w="51" w:type="dxa"/>
-            </w:tcMar>
           </w:tcPr>
           <w:p>
             <w:pPr>
               <w:pStyle w:val="TextBody"/>
               <w:widowControl/>
-              <w:pBdr>
-                <w:top w:val="nil"/>
-                <w:left w:val="nil"/>
-                <w:bottom w:val="nil"/>
-                <w:right w:val="nil"/>
-              </w:pBdr>
               <w:spacing w:before="0" w:after="225"/>
               <w:jc w:val="left"/>
+              <w:rPr>
+                <w:rFonts w:ascii="DejaVu Sans" w:hAnsi="DejaVu Sans" w:cs="DejaVu Sans"/>
+                <w:b w:val="false"/>
+                <w:i w:val="false"/>
+                <w:i w:val="false"/>
+                <w:caps w:val="false"/>
+                <w:smallCaps w:val="false"/>
+                <w:color w:val="000000"/>
+                <w:spacing w:val="0"/>
+                <w:sz w:val="21"/>
+              </w:rPr>
+            </w:pPr>
+            <w:r>
               <w:rPr>
                 <w:rFonts w:cs="DejaVu Sans" w:ascii="DejaVu Sans" w:hAnsi="DejaVu Sans"/>
                 <w:b w:val="false"/>
@@ -1264,44 +1478,25 @@
                 <w:spacing w:val="0"/>
                 <w:sz w:val="21"/>
               </w:rPr>
-            </w:pPr>
-            <w:r>
-              <w:rPr>
-                <w:rFonts w:cs="DejaVu Sans" w:ascii="DejaVu Sans" w:hAnsi="DejaVu Sans"/>
-                <w:b w:val="false"/>
-                <w:i w:val="false"/>
-                <w:caps w:val="false"/>
-                <w:smallCaps w:val="false"/>
-                <w:color w:val="000000"/>
-                <w:spacing w:val="0"/>
-                <w:sz w:val="21"/>
-              </w:rPr>
-              <w:t>In eleifend velit vitae libero sollicitudin euismod.</w:t>
+              <w:t>Aliquam erat volutpat.</w:t>
             </w:r>
           </w:p>
         </w:tc>
         <w:tc>
           <w:tcPr>
-            <w:tcW w:w="1559" w:type="dxa"/>
+            <w:tcW w:w="1560" w:type="dxa"/>
             <w:tcBorders>
-              <w:top w:val="nil"/>
               <w:left w:val="single" w:sz="2" w:space="0" w:color="000001"/>
               <w:bottom w:val="single" w:sz="2" w:space="0" w:color="000001"/>
-              <w:insideH w:val="single" w:sz="2" w:space="0" w:color="000001"/>
-              <w:right w:val="nil"/>
-              <w:insideV w:val="nil"/>
             </w:tcBorders>
             <w:shd w:fill="FFFFFF" w:val="clear"/>
-            <w:tcMar>
-              <w:left w:w="51" w:type="dxa"/>
-            </w:tcMar>
           </w:tcPr>
           <w:p>
             <w:pPr>
               <w:pStyle w:val="TableContents"/>
               <w:jc w:val="left"/>
               <w:rPr>
-                <w:rFonts w:cs="DejaVu Sans" w:ascii="DejaVu Sans" w:hAnsi="DejaVu Sans"/>
+                <w:rFonts w:ascii="DejaVu Sans" w:hAnsi="DejaVu Sans" w:cs="DejaVu Sans"/>
                 <w:sz w:val="21"/>
               </w:rPr>
             </w:pPr>
@@ -1316,26 +1511,20 @@
         </w:tc>
         <w:tc>
           <w:tcPr>
-            <w:tcW w:w="1700" w:type="dxa"/>
+            <w:tcW w:w="1699" w:type="dxa"/>
             <w:tcBorders>
-              <w:top w:val="nil"/>
               <w:left w:val="single" w:sz="2" w:space="0" w:color="000001"/>
               <w:bottom w:val="single" w:sz="2" w:space="0" w:color="000001"/>
-              <w:insideH w:val="single" w:sz="2" w:space="0" w:color="000001"/>
               <w:right w:val="single" w:sz="2" w:space="0" w:color="000001"/>
-              <w:insideV w:val="single" w:sz="2" w:space="0" w:color="000001"/>
             </w:tcBorders>
             <w:shd w:fill="FFFFFF" w:val="clear"/>
-            <w:tcMar>
-              <w:left w:w="51" w:type="dxa"/>
-            </w:tcMar>
           </w:tcPr>
           <w:p>
             <w:pPr>
               <w:pStyle w:val="TableContents"/>
               <w:jc w:val="left"/>
               <w:rPr>
-                <w:rFonts w:cs="DejaVu Sans" w:ascii="DejaVu Sans" w:hAnsi="DejaVu Sans"/>
+                <w:rFonts w:ascii="DejaVu Sans" w:hAnsi="DejaVu Sans" w:cs="DejaVu Sans"/>
                 <w:sz w:val="21"/>
               </w:rPr>
             </w:pPr>
@@ -1349,351 +1538,22 @@
         </w:tc>
       </w:tr>
       <w:tr>
-        <w:trPr>
-          <w:cantSplit w:val="false"/>
-        </w:trPr>
+        <w:trPr/>
         <w:tc>
           <w:tcPr>
-            <w:tcW w:w="719" w:type="dxa"/>
+            <w:tcW w:w="717" w:type="dxa"/>
             <w:tcBorders>
-              <w:top w:val="nil"/>
               <w:left w:val="single" w:sz="2" w:space="0" w:color="000001"/>
               <w:bottom w:val="single" w:sz="2" w:space="0" w:color="000001"/>
-              <w:insideH w:val="single" w:sz="2" w:space="0" w:color="000001"/>
-              <w:right w:val="nil"/>
-              <w:insideV w:val="nil"/>
             </w:tcBorders>
             <w:shd w:fill="FFFFFF" w:val="clear"/>
-            <w:tcMar>
-              <w:left w:w="51" w:type="dxa"/>
-            </w:tcMar>
           </w:tcPr>
           <w:p>
             <w:pPr>
               <w:pStyle w:val="TableContents"/>
               <w:jc w:val="left"/>
               <w:rPr>
-                <w:rFonts w:cs="DejaVu Sans" w:ascii="DejaVu Sans" w:hAnsi="DejaVu Sans"/>
-                <w:sz w:val="21"/>
-              </w:rPr>
-            </w:pPr>
-            <w:r>
-              <w:rPr>
-                <w:rFonts w:cs="DejaVu Sans" w:ascii="DejaVu Sans" w:hAnsi="DejaVu Sans"/>
-                <w:sz w:val="21"/>
-              </w:rPr>
-              <w:t>2</w:t>
-            </w:r>
-          </w:p>
-        </w:tc>
-        <w:tc>
-          <w:tcPr>
-            <w:tcW w:w="5670" w:type="dxa"/>
-            <w:tcBorders>
-              <w:top w:val="nil"/>
-              <w:left w:val="single" w:sz="2" w:space="0" w:color="000001"/>
-              <w:bottom w:val="single" w:sz="2" w:space="0" w:color="000001"/>
-              <w:insideH w:val="single" w:sz="2" w:space="0" w:color="000001"/>
-              <w:right w:val="nil"/>
-              <w:insideV w:val="nil"/>
-            </w:tcBorders>
-            <w:shd w:fill="FFFFFF" w:val="clear"/>
-            <w:tcMar>
-              <w:left w:w="51" w:type="dxa"/>
-            </w:tcMar>
-          </w:tcPr>
-          <w:p>
-            <w:pPr>
-              <w:pStyle w:val="TextBody"/>
-              <w:widowControl/>
-              <w:pBdr>
-                <w:top w:val="nil"/>
-                <w:left w:val="nil"/>
-                <w:bottom w:val="nil"/>
-                <w:right w:val="nil"/>
-              </w:pBdr>
-              <w:spacing w:before="0" w:after="225"/>
-              <w:jc w:val="left"/>
-              <w:rPr>
-                <w:rFonts w:cs="DejaVu Sans" w:ascii="DejaVu Sans" w:hAnsi="DejaVu Sans"/>
-                <w:b w:val="false"/>
-                <w:i w:val="false"/>
-                <w:caps w:val="false"/>
-                <w:smallCaps w:val="false"/>
-                <w:color w:val="000000"/>
-                <w:spacing w:val="0"/>
-                <w:sz w:val="21"/>
-              </w:rPr>
-            </w:pPr>
-            <w:r>
-              <w:rPr>
-                <w:rFonts w:cs="DejaVu Sans" w:ascii="DejaVu Sans" w:hAnsi="DejaVu Sans"/>
-                <w:b w:val="false"/>
-                <w:i w:val="false"/>
-                <w:caps w:val="false"/>
-                <w:smallCaps w:val="false"/>
-                <w:color w:val="000000"/>
-                <w:spacing w:val="0"/>
-                <w:sz w:val="21"/>
-              </w:rPr>
-              <w:t>Cras fringilla ipsum magna, in fringilla dui commodo a.</w:t>
-            </w:r>
-          </w:p>
-        </w:tc>
-        <w:tc>
-          <w:tcPr>
-            <w:tcW w:w="1559" w:type="dxa"/>
-            <w:tcBorders>
-              <w:top w:val="nil"/>
-              <w:left w:val="single" w:sz="2" w:space="0" w:color="000001"/>
-              <w:bottom w:val="single" w:sz="2" w:space="0" w:color="000001"/>
-              <w:insideH w:val="single" w:sz="2" w:space="0" w:color="000001"/>
-              <w:right w:val="nil"/>
-              <w:insideV w:val="nil"/>
-            </w:tcBorders>
-            <w:shd w:fill="FFFFFF" w:val="clear"/>
-            <w:tcMar>
-              <w:left w:w="51" w:type="dxa"/>
-            </w:tcMar>
-          </w:tcPr>
-          <w:p>
-            <w:pPr>
-              <w:pStyle w:val="TableContents"/>
-              <w:jc w:val="left"/>
-              <w:rPr>
-                <w:rFonts w:cs="DejaVu Sans" w:ascii="DejaVu Sans" w:hAnsi="DejaVu Sans"/>
-                <w:sz w:val="21"/>
-              </w:rPr>
-            </w:pPr>
-            <w:r>
-              <w:rPr>
-                <w:rFonts w:cs="DejaVu Sans" w:ascii="DejaVu Sans" w:hAnsi="DejaVu Sans"/>
-                <w:sz w:val="21"/>
-              </w:rPr>
-              <w:t>Ipsum</w:t>
-            </w:r>
-          </w:p>
-        </w:tc>
-        <w:tc>
-          <w:tcPr>
-            <w:tcW w:w="1700" w:type="dxa"/>
-            <w:tcBorders>
-              <w:top w:val="nil"/>
-              <w:left w:val="single" w:sz="2" w:space="0" w:color="000001"/>
-              <w:bottom w:val="single" w:sz="2" w:space="0" w:color="000001"/>
-              <w:insideH w:val="single" w:sz="2" w:space="0" w:color="000001"/>
-              <w:right w:val="single" w:sz="2" w:space="0" w:color="000001"/>
-              <w:insideV w:val="single" w:sz="2" w:space="0" w:color="000001"/>
-            </w:tcBorders>
-            <w:shd w:fill="FFFFFF" w:val="clear"/>
-            <w:tcMar>
-              <w:left w:w="51" w:type="dxa"/>
-            </w:tcMar>
-          </w:tcPr>
-          <w:p>
-            <w:pPr>
-              <w:pStyle w:val="TableContents"/>
-              <w:jc w:val="left"/>
-              <w:rPr>
-                <w:rFonts w:cs="DejaVu Sans" w:ascii="DejaVu Sans" w:hAnsi="DejaVu Sans"/>
-                <w:sz w:val="21"/>
-              </w:rPr>
-            </w:pPr>
-            <w:r>
-              <w:rPr>
-                <w:rFonts w:cs="DejaVu Sans" w:ascii="DejaVu Sans" w:hAnsi="DejaVu Sans"/>
-                <w:sz w:val="21"/>
-              </w:rPr>
-            </w:r>
-          </w:p>
-        </w:tc>
-      </w:tr>
-      <w:tr>
-        <w:trPr>
-          <w:cantSplit w:val="false"/>
-        </w:trPr>
-        <w:tc>
-          <w:tcPr>
-            <w:tcW w:w="719" w:type="dxa"/>
-            <w:tcBorders>
-              <w:top w:val="nil"/>
-              <w:left w:val="single" w:sz="2" w:space="0" w:color="000001"/>
-              <w:bottom w:val="single" w:sz="2" w:space="0" w:color="000001"/>
-              <w:insideH w:val="single" w:sz="2" w:space="0" w:color="000001"/>
-              <w:right w:val="nil"/>
-              <w:insideV w:val="nil"/>
-            </w:tcBorders>
-            <w:shd w:fill="FFFFFF" w:val="clear"/>
-            <w:tcMar>
-              <w:left w:w="51" w:type="dxa"/>
-            </w:tcMar>
-          </w:tcPr>
-          <w:p>
-            <w:pPr>
-              <w:pStyle w:val="TableContents"/>
-              <w:jc w:val="left"/>
-              <w:rPr>
-                <w:rFonts w:cs="DejaVu Sans" w:ascii="DejaVu Sans" w:hAnsi="DejaVu Sans"/>
-                <w:sz w:val="21"/>
-              </w:rPr>
-            </w:pPr>
-            <w:r>
-              <w:rPr>
-                <w:rFonts w:cs="DejaVu Sans" w:ascii="DejaVu Sans" w:hAnsi="DejaVu Sans"/>
-                <w:sz w:val="21"/>
-              </w:rPr>
-              <w:t>3</w:t>
-            </w:r>
-          </w:p>
-        </w:tc>
-        <w:tc>
-          <w:tcPr>
-            <w:tcW w:w="5670" w:type="dxa"/>
-            <w:tcBorders>
-              <w:top w:val="nil"/>
-              <w:left w:val="single" w:sz="2" w:space="0" w:color="000001"/>
-              <w:bottom w:val="single" w:sz="2" w:space="0" w:color="000001"/>
-              <w:insideH w:val="single" w:sz="2" w:space="0" w:color="000001"/>
-              <w:right w:val="nil"/>
-              <w:insideV w:val="nil"/>
-            </w:tcBorders>
-            <w:shd w:fill="FFFFFF" w:val="clear"/>
-            <w:tcMar>
-              <w:left w:w="51" w:type="dxa"/>
-            </w:tcMar>
-          </w:tcPr>
-          <w:p>
-            <w:pPr>
-              <w:pStyle w:val="TextBody"/>
-              <w:widowControl/>
-              <w:pBdr>
-                <w:top w:val="nil"/>
-                <w:left w:val="nil"/>
-                <w:bottom w:val="nil"/>
-                <w:right w:val="nil"/>
-              </w:pBdr>
-              <w:spacing w:before="0" w:after="225"/>
-              <w:jc w:val="left"/>
-              <w:rPr>
-                <w:rFonts w:cs="DejaVu Sans" w:ascii="DejaVu Sans" w:hAnsi="DejaVu Sans"/>
-                <w:b w:val="false"/>
-                <w:i w:val="false"/>
-                <w:caps w:val="false"/>
-                <w:smallCaps w:val="false"/>
-                <w:color w:val="000000"/>
-                <w:spacing w:val="0"/>
-                <w:sz w:val="21"/>
-              </w:rPr>
-            </w:pPr>
-            <w:r>
-              <w:rPr>
-                <w:rFonts w:cs="DejaVu Sans" w:ascii="DejaVu Sans" w:hAnsi="DejaVu Sans"/>
-                <w:b w:val="false"/>
-                <w:i w:val="false"/>
-                <w:caps w:val="false"/>
-                <w:smallCaps w:val="false"/>
-                <w:color w:val="000000"/>
-                <w:spacing w:val="0"/>
-                <w:sz w:val="21"/>
-              </w:rPr>
-              <w:t xml:space="preserve">Aliquam erat volutpat. </w:t>
-            </w:r>
-          </w:p>
-        </w:tc>
-        <w:tc>
-          <w:tcPr>
-            <w:tcW w:w="1559" w:type="dxa"/>
-            <w:tcBorders>
-              <w:top w:val="nil"/>
-              <w:left w:val="single" w:sz="2" w:space="0" w:color="000001"/>
-              <w:bottom w:val="single" w:sz="2" w:space="0" w:color="000001"/>
-              <w:insideH w:val="single" w:sz="2" w:space="0" w:color="000001"/>
-              <w:right w:val="nil"/>
-              <w:insideV w:val="nil"/>
-            </w:tcBorders>
-            <w:shd w:fill="FFFFFF" w:val="clear"/>
-            <w:tcMar>
-              <w:left w:w="51" w:type="dxa"/>
-            </w:tcMar>
-          </w:tcPr>
-          <w:p>
-            <w:pPr>
-              <w:pStyle w:val="TableContents"/>
-              <w:jc w:val="left"/>
-              <w:rPr>
-                <w:rFonts w:cs="DejaVu Sans" w:ascii="DejaVu Sans" w:hAnsi="DejaVu Sans"/>
-                <w:sz w:val="21"/>
-              </w:rPr>
-            </w:pPr>
-            <w:r>
-              <w:rPr>
-                <w:rFonts w:cs="DejaVu Sans" w:ascii="DejaVu Sans" w:hAnsi="DejaVu Sans"/>
-                <w:sz w:val="21"/>
-              </w:rPr>
-              <w:t>Lorem</w:t>
-            </w:r>
-          </w:p>
-        </w:tc>
-        <w:tc>
-          <w:tcPr>
-            <w:tcW w:w="1700" w:type="dxa"/>
-            <w:tcBorders>
-              <w:top w:val="nil"/>
-              <w:left w:val="single" w:sz="2" w:space="0" w:color="000001"/>
-              <w:bottom w:val="single" w:sz="2" w:space="0" w:color="000001"/>
-              <w:insideH w:val="single" w:sz="2" w:space="0" w:color="000001"/>
-              <w:right w:val="single" w:sz="2" w:space="0" w:color="000001"/>
-              <w:insideV w:val="single" w:sz="2" w:space="0" w:color="000001"/>
-            </w:tcBorders>
-            <w:shd w:fill="FFFFFF" w:val="clear"/>
-            <w:tcMar>
-              <w:left w:w="51" w:type="dxa"/>
-            </w:tcMar>
-          </w:tcPr>
-          <w:p>
-            <w:pPr>
-              <w:pStyle w:val="TableContents"/>
-              <w:jc w:val="left"/>
-              <w:rPr>
-                <w:rFonts w:cs="DejaVu Sans" w:ascii="DejaVu Sans" w:hAnsi="DejaVu Sans"/>
-                <w:sz w:val="21"/>
-              </w:rPr>
-            </w:pPr>
-            <w:r>
-              <w:rPr>
-                <w:rFonts w:cs="DejaVu Sans" w:ascii="DejaVu Sans" w:hAnsi="DejaVu Sans"/>
-                <w:sz w:val="21"/>
-              </w:rPr>
-            </w:r>
-          </w:p>
-        </w:tc>
-      </w:tr>
-      <w:tr>
-        <w:trPr>
-          <w:cantSplit w:val="false"/>
-        </w:trPr>
-        <w:tc>
-          <w:tcPr>
-            <w:tcW w:w="719" w:type="dxa"/>
-            <w:tcBorders>
-              <w:top w:val="nil"/>
-              <w:left w:val="single" w:sz="2" w:space="0" w:color="000001"/>
-              <w:bottom w:val="single" w:sz="2" w:space="0" w:color="000001"/>
-              <w:insideH w:val="single" w:sz="2" w:space="0" w:color="000001"/>
-              <w:right w:val="nil"/>
-              <w:insideV w:val="nil"/>
-            </w:tcBorders>
-            <w:shd w:fill="FFFFFF" w:val="clear"/>
-            <w:tcMar>
-              <w:left w:w="51" w:type="dxa"/>
-            </w:tcMar>
-          </w:tcPr>
-          <w:p>
-            <w:pPr>
-              <w:pStyle w:val="TableContents"/>
-              <w:jc w:val="left"/>
-              <w:rPr>
-                <w:rFonts w:cs="DejaVu Sans" w:ascii="DejaVu Sans" w:hAnsi="DejaVu Sans"/>
+                <w:rFonts w:ascii="DejaVu Sans" w:hAnsi="DejaVu Sans" w:cs="DejaVu Sans"/>
                 <w:sz w:val="21"/>
               </w:rPr>
             </w:pPr>
@@ -1708,32 +1568,33 @@
         </w:tc>
         <w:tc>
           <w:tcPr>
-            <w:tcW w:w="5670" w:type="dxa"/>
+            <w:tcW w:w="5671" w:type="dxa"/>
             <w:tcBorders>
-              <w:top w:val="nil"/>
               <w:left w:val="single" w:sz="2" w:space="0" w:color="000001"/>
               <w:bottom w:val="single" w:sz="2" w:space="0" w:color="000001"/>
-              <w:insideH w:val="single" w:sz="2" w:space="0" w:color="000001"/>
-              <w:right w:val="nil"/>
-              <w:insideV w:val="nil"/>
             </w:tcBorders>
             <w:shd w:fill="FFFFFF" w:val="clear"/>
-            <w:tcMar>
-              <w:left w:w="51" w:type="dxa"/>
-            </w:tcMar>
           </w:tcPr>
           <w:p>
             <w:pPr>
               <w:pStyle w:val="TextBody"/>
               <w:widowControl/>
-              <w:pBdr>
-                <w:top w:val="nil"/>
-                <w:left w:val="nil"/>
-                <w:bottom w:val="nil"/>
-                <w:right w:val="nil"/>
-              </w:pBdr>
               <w:spacing w:before="0" w:after="225"/>
               <w:jc w:val="left"/>
+              <w:rPr>
+                <w:rFonts w:ascii="DejaVu Sans" w:hAnsi="DejaVu Sans" w:cs="DejaVu Sans"/>
+                <w:b w:val="false"/>
+                <w:bCs/>
+                <w:i w:val="false"/>
+                <w:i w:val="false"/>
+                <w:caps w:val="false"/>
+                <w:smallCaps w:val="false"/>
+                <w:color w:val="000000"/>
+                <w:spacing w:val="0"/>
+                <w:sz w:val="21"/>
+              </w:rPr>
+            </w:pPr>
+            <w:r>
               <w:rPr>
                 <w:rFonts w:cs="DejaVu Sans" w:ascii="DejaVu Sans" w:hAnsi="DejaVu Sans"/>
                 <w:b w:val="false"/>
@@ -1745,45 +1606,25 @@
                 <w:spacing w:val="0"/>
                 <w:sz w:val="21"/>
               </w:rPr>
-            </w:pPr>
-            <w:r>
-              <w:rPr>
-                <w:rFonts w:cs="DejaVu Sans" w:ascii="DejaVu Sans" w:hAnsi="DejaVu Sans"/>
-                <w:b w:val="false"/>
-                <w:bCs/>
-                <w:i w:val="false"/>
-                <w:caps w:val="false"/>
-                <w:smallCaps w:val="false"/>
-                <w:color w:val="000000"/>
-                <w:spacing w:val="0"/>
-                <w:sz w:val="21"/>
-              </w:rPr>
-              <w:t xml:space="preserve">Fusce vitae vestibulum velit. </w:t>
+              <w:t>Fusce vitae vestibulum velit.</w:t>
             </w:r>
           </w:p>
         </w:tc>
         <w:tc>
           <w:tcPr>
-            <w:tcW w:w="1559" w:type="dxa"/>
+            <w:tcW w:w="1560" w:type="dxa"/>
             <w:tcBorders>
-              <w:top w:val="nil"/>
               <w:left w:val="single" w:sz="2" w:space="0" w:color="000001"/>
               <w:bottom w:val="single" w:sz="2" w:space="0" w:color="000001"/>
-              <w:insideH w:val="single" w:sz="2" w:space="0" w:color="000001"/>
-              <w:right w:val="nil"/>
-              <w:insideV w:val="nil"/>
             </w:tcBorders>
             <w:shd w:fill="FFFFFF" w:val="clear"/>
-            <w:tcMar>
-              <w:left w:w="51" w:type="dxa"/>
-            </w:tcMar>
           </w:tcPr>
           <w:p>
             <w:pPr>
               <w:pStyle w:val="TableContents"/>
               <w:jc w:val="left"/>
               <w:rPr>
-                <w:rFonts w:cs="DejaVu Sans" w:ascii="DejaVu Sans" w:hAnsi="DejaVu Sans"/>
+                <w:rFonts w:ascii="DejaVu Sans" w:hAnsi="DejaVu Sans" w:cs="DejaVu Sans"/>
                 <w:sz w:val="21"/>
               </w:rPr>
             </w:pPr>
@@ -1798,26 +1639,20 @@
         </w:tc>
         <w:tc>
           <w:tcPr>
-            <w:tcW w:w="1700" w:type="dxa"/>
+            <w:tcW w:w="1699" w:type="dxa"/>
             <w:tcBorders>
-              <w:top w:val="nil"/>
               <w:left w:val="single" w:sz="2" w:space="0" w:color="000001"/>
               <w:bottom w:val="single" w:sz="2" w:space="0" w:color="000001"/>
-              <w:insideH w:val="single" w:sz="2" w:space="0" w:color="000001"/>
               <w:right w:val="single" w:sz="2" w:space="0" w:color="000001"/>
-              <w:insideV w:val="single" w:sz="2" w:space="0" w:color="000001"/>
             </w:tcBorders>
             <w:shd w:fill="FFFFFF" w:val="clear"/>
-            <w:tcMar>
-              <w:left w:w="51" w:type="dxa"/>
-            </w:tcMar>
           </w:tcPr>
           <w:p>
             <w:pPr>
               <w:pStyle w:val="TableContents"/>
               <w:jc w:val="left"/>
               <w:rPr>
-                <w:rFonts w:cs="DejaVu Sans" w:ascii="DejaVu Sans" w:hAnsi="DejaVu Sans"/>
+                <w:rFonts w:ascii="DejaVu Sans" w:hAnsi="DejaVu Sans" w:cs="DejaVu Sans"/>
                 <w:sz w:val="21"/>
               </w:rPr>
             </w:pPr>
@@ -1831,31 +1666,22 @@
         </w:tc>
       </w:tr>
       <w:tr>
-        <w:trPr>
-          <w:cantSplit w:val="false"/>
-        </w:trPr>
+        <w:trPr/>
         <w:tc>
           <w:tcPr>
-            <w:tcW w:w="719" w:type="dxa"/>
+            <w:tcW w:w="717" w:type="dxa"/>
             <w:tcBorders>
-              <w:top w:val="nil"/>
               <w:left w:val="single" w:sz="2" w:space="0" w:color="000001"/>
               <w:bottom w:val="single" w:sz="2" w:space="0" w:color="000001"/>
-              <w:insideH w:val="single" w:sz="2" w:space="0" w:color="000001"/>
-              <w:right w:val="nil"/>
-              <w:insideV w:val="nil"/>
             </w:tcBorders>
             <w:shd w:fill="FFFFFF" w:val="clear"/>
-            <w:tcMar>
-              <w:left w:w="51" w:type="dxa"/>
-            </w:tcMar>
           </w:tcPr>
           <w:p>
             <w:pPr>
               <w:pStyle w:val="TableContents"/>
               <w:jc w:val="left"/>
               <w:rPr>
-                <w:rFonts w:cs="DejaVu Sans" w:ascii="DejaVu Sans" w:hAnsi="DejaVu Sans"/>
+                <w:rFonts w:ascii="DejaVu Sans" w:hAnsi="DejaVu Sans" w:cs="DejaVu Sans"/>
                 <w:sz w:val="21"/>
               </w:rPr>
             </w:pPr>
@@ -1870,32 +1696,32 @@
         </w:tc>
         <w:tc>
           <w:tcPr>
-            <w:tcW w:w="5670" w:type="dxa"/>
+            <w:tcW w:w="5671" w:type="dxa"/>
             <w:tcBorders>
-              <w:top w:val="nil"/>
               <w:left w:val="single" w:sz="2" w:space="0" w:color="000001"/>
               <w:bottom w:val="single" w:sz="2" w:space="0" w:color="000001"/>
-              <w:insideH w:val="single" w:sz="2" w:space="0" w:color="000001"/>
-              <w:right w:val="nil"/>
-              <w:insideV w:val="nil"/>
             </w:tcBorders>
             <w:shd w:fill="FFFFFF" w:val="clear"/>
-            <w:tcMar>
-              <w:left w:w="51" w:type="dxa"/>
-            </w:tcMar>
           </w:tcPr>
           <w:p>
             <w:pPr>
               <w:pStyle w:val="TextBody"/>
               <w:widowControl/>
-              <w:pBdr>
-                <w:top w:val="nil"/>
-                <w:left w:val="nil"/>
-                <w:bottom w:val="nil"/>
-                <w:right w:val="nil"/>
-              </w:pBdr>
               <w:spacing w:before="0" w:after="225"/>
               <w:jc w:val="left"/>
+              <w:rPr>
+                <w:rFonts w:ascii="DejaVu Sans" w:hAnsi="DejaVu Sans" w:cs="DejaVu Sans"/>
+                <w:b w:val="false"/>
+                <w:i w:val="false"/>
+                <w:i w:val="false"/>
+                <w:caps w:val="false"/>
+                <w:smallCaps w:val="false"/>
+                <w:color w:val="000000"/>
+                <w:spacing w:val="0"/>
+                <w:sz w:val="21"/>
+              </w:rPr>
+            </w:pPr>
+            <w:r>
               <w:rPr>
                 <w:rFonts w:cs="DejaVu Sans" w:ascii="DejaVu Sans" w:hAnsi="DejaVu Sans"/>
                 <w:b w:val="false"/>
@@ -1906,44 +1732,25 @@
                 <w:spacing w:val="0"/>
                 <w:sz w:val="21"/>
               </w:rPr>
-            </w:pPr>
-            <w:r>
-              <w:rPr>
-                <w:rFonts w:cs="DejaVu Sans" w:ascii="DejaVu Sans" w:hAnsi="DejaVu Sans"/>
-                <w:b w:val="false"/>
-                <w:i w:val="false"/>
-                <w:caps w:val="false"/>
-                <w:smallCaps w:val="false"/>
-                <w:color w:val="000000"/>
-                <w:spacing w:val="0"/>
-                <w:sz w:val="21"/>
-              </w:rPr>
               <w:t>Etiam vehicula luctus fermentum.</w:t>
             </w:r>
           </w:p>
         </w:tc>
         <w:tc>
           <w:tcPr>
-            <w:tcW w:w="1559" w:type="dxa"/>
+            <w:tcW w:w="1560" w:type="dxa"/>
             <w:tcBorders>
-              <w:top w:val="nil"/>
               <w:left w:val="single" w:sz="2" w:space="0" w:color="000001"/>
               <w:bottom w:val="single" w:sz="2" w:space="0" w:color="000001"/>
-              <w:insideH w:val="single" w:sz="2" w:space="0" w:color="000001"/>
-              <w:right w:val="nil"/>
-              <w:insideV w:val="nil"/>
             </w:tcBorders>
             <w:shd w:fill="FFFFFF" w:val="clear"/>
-            <w:tcMar>
-              <w:left w:w="51" w:type="dxa"/>
-            </w:tcMar>
           </w:tcPr>
           <w:p>
             <w:pPr>
               <w:pStyle w:val="TableContents"/>
               <w:jc w:val="left"/>
               <w:rPr>
-                <w:rFonts w:cs="DejaVu Sans" w:ascii="DejaVu Sans" w:hAnsi="DejaVu Sans"/>
+                <w:rFonts w:ascii="DejaVu Sans" w:hAnsi="DejaVu Sans" w:cs="DejaVu Sans"/>
                 <w:sz w:val="21"/>
               </w:rPr>
             </w:pPr>
@@ -1958,26 +1765,20 @@
         </w:tc>
         <w:tc>
           <w:tcPr>
-            <w:tcW w:w="1700" w:type="dxa"/>
+            <w:tcW w:w="1699" w:type="dxa"/>
             <w:tcBorders>
-              <w:top w:val="nil"/>
               <w:left w:val="single" w:sz="2" w:space="0" w:color="000001"/>
               <w:bottom w:val="single" w:sz="2" w:space="0" w:color="000001"/>
-              <w:insideH w:val="single" w:sz="2" w:space="0" w:color="000001"/>
               <w:right w:val="single" w:sz="2" w:space="0" w:color="000001"/>
-              <w:insideV w:val="single" w:sz="2" w:space="0" w:color="000001"/>
             </w:tcBorders>
             <w:shd w:fill="FFFFFF" w:val="clear"/>
-            <w:tcMar>
-              <w:left w:w="51" w:type="dxa"/>
-            </w:tcMar>
           </w:tcPr>
           <w:p>
             <w:pPr>
               <w:pStyle w:val="TableContents"/>
               <w:jc w:val="left"/>
               <w:rPr>
-                <w:rFonts w:cs="DejaVu Sans" w:ascii="DejaVu Sans" w:hAnsi="DejaVu Sans"/>
+                <w:rFonts w:ascii="DejaVu Sans" w:hAnsi="DejaVu Sans" w:cs="DejaVu Sans"/>
                 <w:sz w:val="21"/>
               </w:rPr>
             </w:pPr>
@@ -1995,17 +1796,12 @@
       <w:pPr>
         <w:pStyle w:val="TextBody"/>
         <w:widowControl/>
-        <w:pBdr>
-          <w:top w:val="nil"/>
-          <w:left w:val="nil"/>
-          <w:bottom w:val="nil"/>
-          <w:right w:val="nil"/>
-        </w:pBdr>
         <w:spacing w:before="0" w:after="225"/>
         <w:jc w:val="both"/>
         <w:rPr>
-          <w:rFonts w:cs="DejaVu Sans" w:ascii="DejaVu Sans" w:hAnsi="DejaVu Sans"/>
-          <w:b w:val="false"/>
+          <w:rFonts w:ascii="DejaVu Sans" w:hAnsi="DejaVu Sans" w:cs="DejaVu Sans"/>
+          <w:b w:val="false"/>
+          <w:i w:val="false"/>
           <w:i w:val="false"/>
           <w:caps w:val="false"/>
           <w:smallCaps w:val="false"/>
@@ -2031,17 +1827,12 @@
       <w:pPr>
         <w:pStyle w:val="TextBody"/>
         <w:widowControl/>
-        <w:pBdr>
-          <w:top w:val="nil"/>
-          <w:left w:val="nil"/>
-          <w:bottom w:val="nil"/>
-          <w:right w:val="nil"/>
-        </w:pBdr>
         <w:spacing w:before="0" w:after="225"/>
         <w:jc w:val="both"/>
         <w:rPr>
-          <w:rFonts w:cs="DejaVu Sans" w:ascii="DejaVu Sans" w:hAnsi="DejaVu Sans"/>
-          <w:b w:val="false"/>
+          <w:rFonts w:ascii="DejaVu Sans" w:hAnsi="DejaVu Sans" w:cs="DejaVu Sans"/>
+          <w:b w:val="false"/>
+          <w:i w:val="false"/>
           <w:i w:val="false"/>
           <w:caps w:val="false"/>
           <w:smallCaps w:val="false"/>
@@ -2068,17 +1859,12 @@
       <w:pPr>
         <w:pStyle w:val="TextBody"/>
         <w:widowControl/>
-        <w:pBdr>
-          <w:top w:val="nil"/>
-          <w:left w:val="nil"/>
-          <w:bottom w:val="nil"/>
-          <w:right w:val="nil"/>
-        </w:pBdr>
         <w:spacing w:before="0" w:after="225"/>
         <w:jc w:val="both"/>
         <w:rPr>
-          <w:rFonts w:cs="DejaVu Sans" w:ascii="DejaVu Sans" w:hAnsi="DejaVu Sans"/>
-          <w:b w:val="false"/>
+          <w:rFonts w:ascii="DejaVu Sans" w:hAnsi="DejaVu Sans" w:cs="DejaVu Sans"/>
+          <w:b w:val="false"/>
+          <w:i w:val="false"/>
           <w:i w:val="false"/>
           <w:caps w:val="false"/>
           <w:smallCaps w:val="false"/>
@@ -2104,17 +1890,12 @@
       <w:pPr>
         <w:pStyle w:val="TextBody"/>
         <w:widowControl/>
-        <w:pBdr>
-          <w:top w:val="nil"/>
-          <w:left w:val="nil"/>
-          <w:bottom w:val="nil"/>
-          <w:right w:val="nil"/>
-        </w:pBdr>
         <w:spacing w:before="0" w:after="225"/>
         <w:jc w:val="both"/>
         <w:rPr>
-          <w:rFonts w:cs="DejaVu Sans" w:ascii="DejaVu Sans" w:hAnsi="DejaVu Sans"/>
-          <w:b w:val="false"/>
+          <w:rFonts w:ascii="DejaVu Sans" w:hAnsi="DejaVu Sans" w:cs="DejaVu Sans"/>
+          <w:b w:val="false"/>
+          <w:i w:val="false"/>
           <w:i w:val="false"/>
           <w:caps w:val="false"/>
           <w:smallCaps w:val="false"/>
@@ -2154,17 +1935,12 @@
       <w:pPr>
         <w:pStyle w:val="TextBody"/>
         <w:widowControl/>
-        <w:pBdr>
-          <w:top w:val="nil"/>
-          <w:left w:val="nil"/>
-          <w:bottom w:val="nil"/>
-          <w:right w:val="nil"/>
-        </w:pBdr>
         <w:spacing w:before="0" w:after="225"/>
         <w:jc w:val="both"/>
         <w:rPr>
-          <w:rFonts w:cs="Open Sans;Arial" w:ascii="Open Sans;Arial" w:hAnsi="Open Sans;Arial"/>
-          <w:b w:val="false"/>
+          <w:rFonts w:ascii="Open Sans;Arial" w:hAnsi="Open Sans;Arial" w:cs="Open Sans;Arial"/>
+          <w:b w:val="false"/>
+          <w:i w:val="false"/>
           <w:i w:val="false"/>
           <w:caps w:val="false"/>
           <w:smallCaps w:val="false"/>
@@ -2190,17 +1966,12 @@
       <w:pPr>
         <w:pStyle w:val="TextBody"/>
         <w:widowControl/>
-        <w:pBdr>
-          <w:top w:val="nil"/>
-          <w:left w:val="nil"/>
-          <w:bottom w:val="nil"/>
-          <w:right w:val="nil"/>
-        </w:pBdr>
         <w:spacing w:before="0" w:after="225"/>
         <w:jc w:val="both"/>
         <w:rPr>
-          <w:rFonts w:cs="Open Sans;Arial" w:ascii="Open Sans;Arial" w:hAnsi="Open Sans;Arial"/>
-          <w:b w:val="false"/>
+          <w:rFonts w:ascii="Open Sans;Arial" w:hAnsi="Open Sans;Arial" w:cs="Open Sans;Arial"/>
+          <w:b w:val="false"/>
+          <w:i w:val="false"/>
           <w:i w:val="false"/>
           <w:caps w:val="false"/>
           <w:smallCaps w:val="false"/>
@@ -2241,17 +2012,12 @@
       <w:pPr>
         <w:pStyle w:val="TextBody"/>
         <w:widowControl/>
-        <w:pBdr>
-          <w:top w:val="nil"/>
-          <w:left w:val="nil"/>
-          <w:bottom w:val="nil"/>
-          <w:right w:val="nil"/>
-        </w:pBdr>
         <w:spacing w:before="0" w:after="225"/>
         <w:jc w:val="both"/>
         <w:rPr>
-          <w:rFonts w:cs="Open Sans;Arial" w:ascii="Open Sans;Arial" w:hAnsi="Open Sans;Arial"/>
-          <w:b w:val="false"/>
+          <w:rFonts w:ascii="Open Sans;Arial" w:hAnsi="Open Sans;Arial" w:cs="Open Sans;Arial"/>
+          <w:b w:val="false"/>
+          <w:i w:val="false"/>
           <w:i w:val="false"/>
           <w:caps w:val="false"/>
           <w:smallCaps w:val="false"/>
@@ -2278,17 +2044,12 @@
       <w:pPr>
         <w:pStyle w:val="TextBody"/>
         <w:widowControl/>
-        <w:pBdr>
-          <w:top w:val="nil"/>
-          <w:left w:val="nil"/>
-          <w:bottom w:val="nil"/>
-          <w:right w:val="nil"/>
-        </w:pBdr>
         <w:spacing w:before="0" w:after="225"/>
         <w:jc w:val="both"/>
         <w:rPr>
-          <w:rFonts w:cs="Open Sans;Arial" w:ascii="Open Sans;Arial" w:hAnsi="Open Sans;Arial"/>
-          <w:b w:val="false"/>
+          <w:rFonts w:ascii="Open Sans;Arial" w:hAnsi="Open Sans;Arial" w:cs="Open Sans;Arial"/>
+          <w:b w:val="false"/>
+          <w:i w:val="false"/>
           <w:i w:val="false"/>
           <w:caps w:val="false"/>
           <w:smallCaps w:val="false"/>
@@ -2329,17 +2090,12 @@
       <w:pPr>
         <w:pStyle w:val="TextBody"/>
         <w:widowControl/>
-        <w:pBdr>
-          <w:top w:val="nil"/>
-          <w:left w:val="nil"/>
-          <w:bottom w:val="nil"/>
-          <w:right w:val="nil"/>
-        </w:pBdr>
         <w:spacing w:before="0" w:after="225"/>
         <w:jc w:val="both"/>
         <w:rPr>
-          <w:rFonts w:cs="Open Sans;Arial" w:ascii="Open Sans;Arial" w:hAnsi="Open Sans;Arial"/>
-          <w:b w:val="false"/>
+          <w:rFonts w:ascii="Open Sans;Arial" w:hAnsi="Open Sans;Arial" w:cs="Open Sans;Arial"/>
+          <w:b w:val="false"/>
+          <w:i w:val="false"/>
           <w:i w:val="false"/>
           <w:caps w:val="false"/>
           <w:smallCaps w:val="false"/>
@@ -2366,17 +2122,12 @@
       <w:pPr>
         <w:pStyle w:val="TextBody"/>
         <w:widowControl/>
-        <w:pBdr>
-          <w:top w:val="nil"/>
-          <w:left w:val="nil"/>
-          <w:bottom w:val="nil"/>
-          <w:right w:val="nil"/>
-        </w:pBdr>
         <w:spacing w:before="0" w:after="225"/>
         <w:jc w:val="both"/>
         <w:rPr>
-          <w:rFonts w:cs="Open Sans;Arial" w:ascii="Open Sans;Arial" w:hAnsi="Open Sans;Arial"/>
-          <w:b w:val="false"/>
+          <w:rFonts w:ascii="Open Sans;Arial" w:hAnsi="Open Sans;Arial" w:cs="Open Sans;Arial"/>
+          <w:b w:val="false"/>
+          <w:i w:val="false"/>
           <w:i w:val="false"/>
           <w:caps w:val="false"/>
           <w:smallCaps w:val="false"/>
@@ -2403,17 +2154,12 @@
       <w:pPr>
         <w:pStyle w:val="TextBody"/>
         <w:widowControl/>
-        <w:pBdr>
-          <w:top w:val="nil"/>
-          <w:left w:val="nil"/>
-          <w:bottom w:val="nil"/>
-          <w:right w:val="nil"/>
-        </w:pBdr>
         <w:spacing w:before="0" w:after="225"/>
         <w:jc w:val="both"/>
         <w:rPr>
-          <w:rFonts w:cs="DejaVu Sans" w:ascii="DejaVu Sans" w:hAnsi="DejaVu Sans"/>
-          <w:b w:val="false"/>
+          <w:rFonts w:ascii="DejaVu Sans" w:hAnsi="DejaVu Sans" w:cs="DejaVu Sans"/>
+          <w:b w:val="false"/>
+          <w:i w:val="false"/>
           <w:i w:val="false"/>
           <w:caps w:val="false"/>
           <w:smallCaps w:val="false"/>
@@ -2443,18 +2189,18 @@
       <w:r>
         <w:rPr/>
         <w:drawing>
-          <wp:anchor behindDoc="0" distT="0" distB="0" distL="0" distR="0" simplePos="0" locked="0" layoutInCell="1" allowOverlap="1" relativeHeight="1">
+          <wp:anchor behindDoc="0" distT="0" distB="0" distL="0" distR="0" simplePos="0" locked="0" layoutInCell="0" allowOverlap="1" relativeHeight="3">
             <wp:simplePos x="0" y="0"/>
             <wp:positionH relativeFrom="column">
               <wp:align>center</wp:align>
             </wp:positionH>
             <wp:positionV relativeFrom="paragraph">
-              <wp:align>top</wp:align>
+              <wp:posOffset>635</wp:posOffset>
             </wp:positionV>
             <wp:extent cx="6120130" cy="4079875"/>
             <wp:effectExtent l="0" t="0" r="0" b="0"/>
             <wp:wrapSquare wrapText="largest"/>
-            <wp:docPr id="0" name="Picture" descr=""/>
+            <wp:docPr id="2" name="Picture" descr=""/>
             <wp:cNvGraphicFramePr>
               <a:graphicFrameLocks xmlns:a="http://schemas.openxmlformats.org/drawingml/2006/main" noChangeAspect="1"/>
             </wp:cNvGraphicFramePr>
@@ -2462,13 +2208,13 @@
               <a:graphicData uri="http://schemas.openxmlformats.org/drawingml/2006/picture">
                 <pic:pic xmlns:pic="http://schemas.openxmlformats.org/drawingml/2006/picture">
                   <pic:nvPicPr>
-                    <pic:cNvPr id="0" name="Picture" descr=""/>
+                    <pic:cNvPr id="2" name="Picture" descr=""/>
                     <pic:cNvPicPr>
                       <a:picLocks noChangeAspect="1" noChangeArrowheads="1"/>
                     </pic:cNvPicPr>
                   </pic:nvPicPr>
                   <pic:blipFill>
-                    <a:blip r:embed="rId4"/>
+                    <a:blip r:embed="rId5"/>
                     <a:stretch>
                       <a:fillRect/>
                     </a:stretch>
@@ -2482,12 +2228,6 @@
                       <a:avLst/>
                     </a:prstGeom>
                     <a:noFill/>
-                    <a:ln w="9525">
-                      <a:noFill/>
-                      <a:miter lim="800000"/>
-                      <a:headEnd/>
-                      <a:tailEnd/>
-                    </a:ln>
                   </pic:spPr>
                 </pic:pic>
               </a:graphicData>
@@ -2499,18 +2239,18 @@
     <w:sectPr>
       <w:type w:val="nextPage"/>
       <w:pgSz w:w="11906" w:h="16838"/>
-      <w:pgMar w:left="1134" w:right="1134" w:header="0" w:top="1134" w:footer="0" w:bottom="1134" w:gutter="0"/>
+      <w:pgMar w:left="1134" w:right="1134" w:gutter="0" w:header="0" w:top="1134" w:footer="0" w:bottom="1134"/>
       <w:pgNumType w:fmt="decimal"/>
       <w:formProt w:val="false"/>
       <w:textDirection w:val="lrTb"/>
-      <w:docGrid w:type="default" w:linePitch="360" w:charSpace="4294961151"/>
+      <w:docGrid w:type="default" w:linePitch="360" w:charSpace="0"/>
     </w:sectPr>
   </w:body>
 </w:document>
 </file>
 
 <file path=word/numbering.xml><?xml version="1.0" encoding="utf-8"?>
-<w:numbering xmlns:w="http://schemas.openxmlformats.org/wordprocessingml/2006/main" xmlns:o="urn:schemas-microsoft-com:office:office" xmlns:r="http://schemas.openxmlformats.org/officeDocument/2006/relationships" xmlns:v="urn:schemas-microsoft-com:vml">
+<w:numbering xmlns:w="http://schemas.openxmlformats.org/wordprocessingml/2006/main" xmlns:o="urn:schemas-microsoft-com:office:office" xmlns:r="http://schemas.openxmlformats.org/officeDocument/2006/relationships" xmlns:v="urn:schemas-microsoft-com:vml" xmlns:mc="http://schemas.openxmlformats.org/markup-compatibility/2006" xmlns:w14="http://schemas.microsoft.com/office/word/2010/wordml" mc:Ignorable="w14">
   <w:abstractNum w:abstractNumId="1">
     <w:lvl w:ilvl="0">
       <w:start w:val="1"/>
@@ -2519,8 +2259,12 @@
       <w:lvlText w:val=""/>
       <w:lvlJc w:val="left"/>
       <w:pPr>
+        <w:tabs>
+          <w:tab w:val="num" w:pos="0"/>
+        </w:tabs>
         <w:ind w:left="792" w:hanging="432"/>
       </w:pPr>
+      <w:rPr/>
     </w:lvl>
     <w:lvl w:ilvl="1">
       <w:start w:val="1"/>
@@ -2529,8 +2273,12 @@
       <w:lvlText w:val=""/>
       <w:lvlJc w:val="left"/>
       <w:pPr>
+        <w:tabs>
+          <w:tab w:val="num" w:pos="0"/>
+        </w:tabs>
         <w:ind w:left="936" w:hanging="576"/>
       </w:pPr>
+      <w:rPr/>
     </w:lvl>
     <w:lvl w:ilvl="2">
       <w:start w:val="1"/>
@@ -2539,8 +2287,12 @@
       <w:lvlText w:val=""/>
       <w:lvlJc w:val="left"/>
       <w:pPr>
+        <w:tabs>
+          <w:tab w:val="num" w:pos="0"/>
+        </w:tabs>
         <w:ind w:left="1080" w:hanging="720"/>
       </w:pPr>
+      <w:rPr/>
     </w:lvl>
     <w:lvl w:ilvl="3">
       <w:start w:val="1"/>
@@ -2549,8 +2301,12 @@
       <w:lvlText w:val=""/>
       <w:lvlJc w:val="left"/>
       <w:pPr>
+        <w:tabs>
+          <w:tab w:val="num" w:pos="0"/>
+        </w:tabs>
         <w:ind w:left="1224" w:hanging="864"/>
       </w:pPr>
+      <w:rPr/>
     </w:lvl>
     <w:lvl w:ilvl="4">
       <w:start w:val="1"/>
@@ -2559,8 +2315,12 @@
       <w:lvlText w:val=""/>
       <w:lvlJc w:val="left"/>
       <w:pPr>
+        <w:tabs>
+          <w:tab w:val="num" w:pos="0"/>
+        </w:tabs>
         <w:ind w:left="1368" w:hanging="1008"/>
       </w:pPr>
+      <w:rPr/>
     </w:lvl>
     <w:lvl w:ilvl="5">
       <w:start w:val="1"/>
@@ -2569,8 +2329,12 @@
       <w:lvlText w:val=""/>
       <w:lvlJc w:val="left"/>
       <w:pPr>
+        <w:tabs>
+          <w:tab w:val="num" w:pos="0"/>
+        </w:tabs>
         <w:ind w:left="1512" w:hanging="1152"/>
       </w:pPr>
+      <w:rPr/>
     </w:lvl>
     <w:lvl w:ilvl="6">
       <w:start w:val="1"/>
@@ -2579,8 +2343,12 @@
       <w:lvlText w:val=""/>
       <w:lvlJc w:val="left"/>
       <w:pPr>
+        <w:tabs>
+          <w:tab w:val="num" w:pos="0"/>
+        </w:tabs>
         <w:ind w:left="1656" w:hanging="1296"/>
       </w:pPr>
+      <w:rPr/>
     </w:lvl>
     <w:lvl w:ilvl="7">
       <w:start w:val="1"/>
@@ -2589,8 +2357,12 @@
       <w:lvlText w:val=""/>
       <w:lvlJc w:val="left"/>
       <w:pPr>
+        <w:tabs>
+          <w:tab w:val="num" w:pos="0"/>
+        </w:tabs>
         <w:ind w:left="1800" w:hanging="1440"/>
       </w:pPr>
+      <w:rPr/>
     </w:lvl>
     <w:lvl w:ilvl="8">
       <w:start w:val="1"/>
@@ -2599,8 +2371,12 @@
       <w:lvlText w:val=""/>
       <w:lvlJc w:val="left"/>
       <w:pPr>
+        <w:tabs>
+          <w:tab w:val="num" w:pos="0"/>
+        </w:tabs>
         <w:ind w:left="1944" w:hanging="1584"/>
       </w:pPr>
+      <w:rPr/>
     </w:lvl>
   </w:abstractNum>
   <w:abstractNum w:abstractNumId="2">
@@ -2749,9 +2525,9 @@
       <w:lvlJc w:val="left"/>
       <w:pPr>
         <w:tabs>
-          <w:tab w:val="num" w:pos="432"/>
+          <w:tab w:val="num" w:pos="0"/>
         </w:tabs>
-        <w:ind w:left="432" w:hanging="432"/>
+        <w:ind w:left="0" w:hanging="0"/>
       </w:pPr>
     </w:lvl>
     <w:lvl w:ilvl="1">
@@ -2762,9 +2538,9 @@
       <w:lvlJc w:val="left"/>
       <w:pPr>
         <w:tabs>
-          <w:tab w:val="num" w:pos="576"/>
+          <w:tab w:val="num" w:pos="0"/>
         </w:tabs>
-        <w:ind w:left="576" w:hanging="576"/>
+        <w:ind w:left="0" w:hanging="0"/>
       </w:pPr>
     </w:lvl>
     <w:lvl w:ilvl="2">
@@ -2775,9 +2551,9 @@
       <w:lvlJc w:val="left"/>
       <w:pPr>
         <w:tabs>
-          <w:tab w:val="num" w:pos="720"/>
+          <w:tab w:val="num" w:pos="0"/>
         </w:tabs>
-        <w:ind w:left="720" w:hanging="720"/>
+        <w:ind w:left="0" w:hanging="0"/>
       </w:pPr>
     </w:lvl>
     <w:lvl w:ilvl="3">
@@ -2788,9 +2564,9 @@
       <w:lvlJc w:val="left"/>
       <w:pPr>
         <w:tabs>
-          <w:tab w:val="num" w:pos="864"/>
+          <w:tab w:val="num" w:pos="0"/>
         </w:tabs>
-        <w:ind w:left="864" w:hanging="864"/>
+        <w:ind w:left="0" w:hanging="0"/>
       </w:pPr>
     </w:lvl>
     <w:lvl w:ilvl="4">
@@ -2801,9 +2577,9 @@
       <w:lvlJc w:val="left"/>
       <w:pPr>
         <w:tabs>
-          <w:tab w:val="num" w:pos="1008"/>
+          <w:tab w:val="num" w:pos="0"/>
         </w:tabs>
-        <w:ind w:left="1008" w:hanging="1008"/>
+        <w:ind w:left="0" w:hanging="0"/>
       </w:pPr>
     </w:lvl>
     <w:lvl w:ilvl="5">
@@ -2814,9 +2590,9 @@
       <w:lvlJc w:val="left"/>
       <w:pPr>
         <w:tabs>
-          <w:tab w:val="num" w:pos="1152"/>
+          <w:tab w:val="num" w:pos="0"/>
         </w:tabs>
-        <w:ind w:left="1152" w:hanging="1152"/>
+        <w:ind w:left="0" w:hanging="0"/>
       </w:pPr>
     </w:lvl>
     <w:lvl w:ilvl="6">
@@ -2827,9 +2603,9 @@
       <w:lvlJc w:val="left"/>
       <w:pPr>
         <w:tabs>
-          <w:tab w:val="num" w:pos="1296"/>
+          <w:tab w:val="num" w:pos="0"/>
         </w:tabs>
-        <w:ind w:left="1296" w:hanging="1296"/>
+        <w:ind w:left="0" w:hanging="0"/>
       </w:pPr>
     </w:lvl>
     <w:lvl w:ilvl="7">
@@ -2840,9 +2616,9 @@
       <w:lvlJc w:val="left"/>
       <w:pPr>
         <w:tabs>
-          <w:tab w:val="num" w:pos="1440"/>
+          <w:tab w:val="num" w:pos="0"/>
         </w:tabs>
-        <w:ind w:left="1440" w:hanging="1440"/>
+        <w:ind w:left="0" w:hanging="0"/>
       </w:pPr>
     </w:lvl>
     <w:lvl w:ilvl="8">
@@ -2853,9 +2629,9 @@
       <w:lvlJc w:val="left"/>
       <w:pPr>
         <w:tabs>
-          <w:tab w:val="num" w:pos="1584"/>
+          <w:tab w:val="num" w:pos="0"/>
         </w:tabs>
-        <w:ind w:left="1584" w:hanging="1584"/>
+        <w:ind w:left="0" w:hanging="0"/>
       </w:pPr>
     </w:lvl>
   </w:abstractNum>
@@ -2872,7 +2648,7 @@
 </file>
 
 <file path=word/styles.xml><?xml version="1.0" encoding="utf-8"?>
-<w:styles xmlns:w="http://schemas.openxmlformats.org/wordprocessingml/2006/main">
+<w:styles xmlns:w="http://schemas.openxmlformats.org/wordprocessingml/2006/main" xmlns:w14="http://schemas.microsoft.com/office/word/2010/wordml" xmlns:mc="http://schemas.openxmlformats.org/markup-compatibility/2006" mc:Ignorable="w14">
   <w:docDefaults>
     <w:rPrDefault>
       <w:rPr>
@@ -2883,28 +2659,34 @@
       </w:rPr>
     </w:rPrDefault>
     <w:pPrDefault>
-      <w:pPr/>
+      <w:pPr>
+        <w:suppressAutoHyphens w:val="true"/>
+      </w:pPr>
     </w:pPrDefault>
   </w:docDefaults>
   <w:style w:type="paragraph" w:styleId="Normal">
     <w:name w:val="Normal"/>
+    <w:qFormat/>
     <w:pPr>
       <w:widowControl w:val="false"/>
       <w:suppressAutoHyphens w:val="true"/>
       <w:bidi w:val="0"/>
+      <w:spacing w:before="0" w:after="0"/>
       <w:jc w:val="left"/>
     </w:pPr>
     <w:rPr>
       <w:rFonts w:ascii="Liberation Serif;Times New Roman" w:hAnsi="Liberation Serif;Times New Roman" w:eastAsia="Droid Sans Fallback" w:cs="FreeSans"/>
       <w:color w:val="00000A"/>
+      <w:kern w:val="0"/>
       <w:sz w:val="24"/>
       <w:szCs w:val="24"/>
       <w:lang w:val="en-US" w:eastAsia="zh-CN" w:bidi="hi-IN"/>
     </w:rPr>
   </w:style>
   <w:style w:type="paragraph" w:styleId="Heading1">
-    <w:name w:val="Heading 1"/>
+    <w:name w:val="heading 1"/>
     <w:basedOn w:val="Heading"/>
+    <w:qFormat/>
     <w:pPr>
       <w:spacing w:before="240" w:after="120"/>
       <w:outlineLvl w:val="0"/>
@@ -2917,8 +2699,9 @@
     </w:rPr>
   </w:style>
   <w:style w:type="paragraph" w:styleId="Heading2">
-    <w:name w:val="Heading 2"/>
+    <w:name w:val="heading 2"/>
     <w:basedOn w:val="Heading"/>
+    <w:qFormat/>
     <w:pPr>
       <w:spacing w:before="200" w:after="120"/>
       <w:outlineLvl w:val="1"/>
@@ -2931,8 +2714,9 @@
     </w:rPr>
   </w:style>
   <w:style w:type="paragraph" w:styleId="Heading3">
-    <w:name w:val="Heading 3"/>
+    <w:name w:val="heading 3"/>
     <w:basedOn w:val="Heading"/>
+    <w:qFormat/>
     <w:pPr>
       <w:spacing w:before="140" w:after="120"/>
       <w:outlineLvl w:val="2"/>
@@ -2947,128 +2731,139 @@
   </w:style>
   <w:style w:type="character" w:styleId="WW8Num1z0">
     <w:name w:val="WW8Num1z0"/>
+    <w:qFormat/>
     <w:rPr/>
   </w:style>
   <w:style w:type="character" w:styleId="WW8Num1z1">
     <w:name w:val="WW8Num1z1"/>
+    <w:qFormat/>
     <w:rPr/>
   </w:style>
   <w:style w:type="character" w:styleId="WW8Num1z2">
     <w:name w:val="WW8Num1z2"/>
+    <w:qFormat/>
     <w:rPr/>
   </w:style>
   <w:style w:type="character" w:styleId="WW8Num1z3">
     <w:name w:val="WW8Num1z3"/>
+    <w:qFormat/>
     <w:rPr/>
   </w:style>
   <w:style w:type="character" w:styleId="WW8Num1z4">
     <w:name w:val="WW8Num1z4"/>
+    <w:qFormat/>
     <w:rPr/>
   </w:style>
   <w:style w:type="character" w:styleId="WW8Num1z5">
     <w:name w:val="WW8Num1z5"/>
+    <w:qFormat/>
     <w:rPr/>
   </w:style>
   <w:style w:type="character" w:styleId="WW8Num1z6">
     <w:name w:val="WW8Num1z6"/>
+    <w:qFormat/>
     <w:rPr/>
   </w:style>
   <w:style w:type="character" w:styleId="WW8Num1z7">
     <w:name w:val="WW8Num1z7"/>
+    <w:qFormat/>
     <w:rPr/>
   </w:style>
   <w:style w:type="character" w:styleId="WW8Num1z8">
     <w:name w:val="WW8Num1z8"/>
+    <w:qFormat/>
     <w:rPr/>
   </w:style>
   <w:style w:type="character" w:styleId="WW8Num2z0">
     <w:name w:val="WW8Num2z0"/>
+    <w:qFormat/>
     <w:rPr/>
   </w:style>
   <w:style w:type="character" w:styleId="WW8Num2z1">
     <w:name w:val="WW8Num2z1"/>
+    <w:qFormat/>
     <w:rPr/>
   </w:style>
   <w:style w:type="character" w:styleId="WW8Num2z2">
     <w:name w:val="WW8Num2z2"/>
+    <w:qFormat/>
     <w:rPr/>
   </w:style>
   <w:style w:type="character" w:styleId="WW8Num2z3">
     <w:name w:val="WW8Num2z3"/>
+    <w:qFormat/>
     <w:rPr/>
   </w:style>
   <w:style w:type="character" w:styleId="WW8Num2z4">
     <w:name w:val="WW8Num2z4"/>
+    <w:qFormat/>
     <w:rPr/>
   </w:style>
   <w:style w:type="character" w:styleId="WW8Num2z5">
     <w:name w:val="WW8Num2z5"/>
+    <w:qFormat/>
     <w:rPr/>
   </w:style>
   <w:style w:type="character" w:styleId="WW8Num2z6">
     <w:name w:val="WW8Num2z6"/>
+    <w:qFormat/>
     <w:rPr/>
   </w:style>
   <w:style w:type="character" w:styleId="WW8Num2z7">
     <w:name w:val="WW8Num2z7"/>
+    <w:qFormat/>
     <w:rPr/>
   </w:style>
   <w:style w:type="character" w:styleId="WW8Num2z8">
     <w:name w:val="WW8Num2z8"/>
+    <w:qFormat/>
     <w:rPr/>
   </w:style>
   <w:style w:type="character" w:styleId="WW8Num3z0">
     <w:name w:val="WW8Num3z0"/>
+    <w:qFormat/>
     <w:rPr>
       <w:rFonts w:ascii="Symbol" w:hAnsi="Symbol" w:cs="OpenSymbol;Arial Unicode MS"/>
     </w:rPr>
   </w:style>
   <w:style w:type="character" w:styleId="WW8Num3z1">
     <w:name w:val="WW8Num3z1"/>
+    <w:qFormat/>
     <w:rPr>
       <w:rFonts w:ascii="OpenSymbol;Arial Unicode MS" w:hAnsi="OpenSymbol;Arial Unicode MS" w:cs="OpenSymbol;Arial Unicode MS"/>
     </w:rPr>
   </w:style>
   <w:style w:type="character" w:styleId="Bullets">
     <w:name w:val="Bullets"/>
+    <w:qFormat/>
     <w:rPr>
       <w:rFonts w:ascii="OpenSymbol;Arial Unicode MS" w:hAnsi="OpenSymbol;Arial Unicode MS" w:eastAsia="OpenSymbol;Arial Unicode MS" w:cs="OpenSymbol;Arial Unicode MS"/>
     </w:rPr>
   </w:style>
-  <w:style w:type="character" w:styleId="InternetLink">
-    <w:name w:val="Internet Link"/>
+  <w:style w:type="character" w:styleId="Hyperlink">
+    <w:name w:val="Hyperlink"/>
+    <w:qFormat/>
     <w:rPr>
       <w:color w:val="000080"/>
       <w:u w:val="single"/>
-      <w:lang w:val="zxx" w:eastAsia="zxx" w:bidi="zxx"/>
     </w:rPr>
   </w:style>
   <w:style w:type="character" w:styleId="VisitedInternetLink">
     <w:name w:val="Visited Internet Link"/>
+    <w:qFormat/>
     <w:rPr>
       <w:color w:val="800000"/>
       <w:u w:val="single"/>
       <w:lang w:val="zxx" w:eastAsia="zxx" w:bidi="zxx"/>
     </w:rPr>
   </w:style>
-  <w:style w:type="character" w:styleId="ListLabel1">
-    <w:name w:val="ListLabel 1"/>
-    <w:rPr>
-      <w:rFonts w:cs="Symbol"/>
-    </w:rPr>
-  </w:style>
-  <w:style w:type="character" w:styleId="ListLabel2">
-    <w:name w:val="ListLabel 2"/>
-    <w:rPr>
-      <w:rFonts w:cs="OpenSymbol"/>
-    </w:rPr>
-  </w:style>
   <w:style w:type="paragraph" w:styleId="Heading">
     <w:name w:val="Heading"/>
     <w:basedOn w:val="Normal"/>
     <w:next w:val="TextBody"/>
+    <w:qFormat/>
     <w:pPr>
-      <w:keepNext/>
+      <w:keepNext w:val="true"/>
       <w:spacing w:before="240" w:after="120"/>
     </w:pPr>
     <w:rPr>
@@ -3077,11 +2872,11 @@
       <w:szCs w:val="28"/>
     </w:rPr>
   </w:style>
-  <w:style w:type="paragraph" w:styleId="TextBody">
-    <w:name w:val="Text Body"/>
+  <w:style w:type="paragraph" w:styleId="BodyText">
+    <w:name w:val="Body Text"/>
     <w:basedOn w:val="Normal"/>
     <w:pPr>
-      <w:spacing w:lineRule="auto" w:line="288" w:before="0" w:after="140"/>
+      <w:spacing w:lineRule="auto" w:line="276" w:before="0" w:after="140"/>
     </w:pPr>
     <w:rPr/>
   </w:style>
@@ -3094,8 +2889,9 @@
     </w:rPr>
   </w:style>
   <w:style w:type="paragraph" w:styleId="Caption">
-    <w:name w:val="Caption"/>
+    <w:name w:val="caption"/>
     <w:basedOn w:val="Normal"/>
+    <w:qFormat/>
     <w:pPr>
       <w:suppressLineNumbers/>
       <w:spacing w:before="120" w:after="120"/>
@@ -3111,6 +2907,7 @@
   <w:style w:type="paragraph" w:styleId="Index">
     <w:name w:val="Index"/>
     <w:basedOn w:val="Normal"/>
+    <w:qFormat/>
     <w:pPr>
       <w:suppressLineNumbers/>
     </w:pPr>
@@ -3118,18 +2915,29 @@
       <w:rFonts w:cs="FreeSans"/>
     </w:rPr>
   </w:style>
-  <w:style w:type="paragraph" w:styleId="Quotations">
-    <w:name w:val="Quotations"/>
+  <w:style w:type="paragraph" w:styleId="TextBody">
+    <w:name w:val="Text Body"/>
     <w:basedOn w:val="Normal"/>
+    <w:qFormat/>
+    <w:pPr>
+      <w:spacing w:lineRule="auto" w:line="288" w:before="0" w:after="140"/>
+    </w:pPr>
+    <w:rPr/>
+  </w:style>
+  <w:style w:type="paragraph" w:styleId="BlockQuotationuser">
+    <w:name w:val="Block Quotation (user)"/>
+    <w:basedOn w:val="Normal"/>
+    <w:qFormat/>
     <w:pPr>
       <w:spacing w:before="0" w:after="283"/>
-      <w:ind w:left="567" w:right="567" w:hanging="0"/>
+      <w:ind w:hanging="0" w:left="567" w:right="567"/>
     </w:pPr>
     <w:rPr/>
   </w:style>
   <w:style w:type="paragraph" w:styleId="Title">
     <w:name w:val="Title"/>
     <w:basedOn w:val="Heading"/>
+    <w:qFormat/>
     <w:pPr>
       <w:jc w:val="center"/>
     </w:pPr>
@@ -3143,6 +2951,7 @@
   <w:style w:type="paragraph" w:styleId="Subtitle">
     <w:name w:val="Subtitle"/>
     <w:basedOn w:val="Heading"/>
+    <w:qFormat/>
     <w:pPr>
       <w:spacing w:before="60" w:after="120"/>
       <w:jc w:val="center"/>
@@ -3155,6 +2964,7 @@
   <w:style w:type="paragraph" w:styleId="TableContents">
     <w:name w:val="Table Contents"/>
     <w:basedOn w:val="Normal"/>
+    <w:qFormat/>
     <w:pPr>
       <w:suppressLineNumbers/>
     </w:pPr>
@@ -3163,6 +2973,7 @@
   <w:style w:type="paragraph" w:styleId="TableHeading">
     <w:name w:val="Table Heading"/>
     <w:basedOn w:val="TableContents"/>
+    <w:qFormat/>
     <w:pPr>
       <w:suppressLineNumbers/>
       <w:jc w:val="center"/>
@@ -3174,25 +2985,34 @@
   </w:style>
   <w:style w:type="numbering" w:styleId="WW8Num1">
     <w:name w:val="WW8Num1"/>
+    <w:qFormat/>
   </w:style>
   <w:style w:type="numbering" w:styleId="WW8Num2">
     <w:name w:val="WW8Num2"/>
+    <w:qFormat/>
   </w:style>
   <w:style w:type="numbering" w:styleId="WW8Num3">
     <w:name w:val="WW8Num3"/>
+    <w:qFormat/>
   </w:style>
 </w:styles>
+</file>
+
+<file path=word/activeX/activeX1.xml><?xml version="1.0" encoding="utf-8"?>
+<ax:ocx xmlns:ax="http://schemas.microsoft.com/office/2006/activeX" xmlns:r="http://schemas.openxmlformats.org/officeDocument/2006/relationships" ax:classid="{8BD21D40-EC42-11CE-9e0d-00aa006002f3}" ax:persistence="persistStorage" r:id="rId1"/>
 </file>
 
 <file path=word/charts/chart1.xml><?xml version="1.0" encoding="utf-8"?>
 <c:chartSpace xmlns:c="http://schemas.openxmlformats.org/drawingml/2006/chart" xmlns:a="http://schemas.openxmlformats.org/drawingml/2006/main" xmlns:r="http://schemas.openxmlformats.org/officeDocument/2006/relationships">
   <c:lang val="en-US"/>
+  <c:roundedCorners val="0"/>
   <c:chart>
+    <c:autoTitleDeleted val="1"/>
     <c:plotArea>
-      <c:layout/>
       <c:barChart>
         <c:barDir val="col"/>
         <c:grouping val="clustered"/>
+        <c:varyColors val="0"/>
         <c:ser>
           <c:idx val="0"/>
           <c:order val="0"/>
@@ -3211,10 +3031,42 @@
             <a:solidFill>
               <a:srgbClr val="004586"/>
             </a:solidFill>
-            <a:ln>
+            <a:ln w="0">
               <a:noFill/>
             </a:ln>
           </c:spPr>
+          <c:invertIfNegative val="0"/>
+          <c:dLbls>
+            <c:txPr>
+              <a:bodyPr wrap="none"/>
+              <a:lstStyle/>
+              <a:p>
+                <a:pPr>
+                  <a:defRPr b="0" sz="1000" strike="noStrike" u="none">
+                    <a:solidFill>
+                      <a:srgbClr val="000000"/>
+                    </a:solidFill>
+                    <a:uFillTx/>
+                    <a:latin typeface="Arial"/>
+                    <a:ea typeface="DejaVu Sans"/>
+                  </a:defRPr>
+                </a:pPr>
+              </a:p>
+            </c:txPr>
+            <c:dLblPos val="outEnd"/>
+            <c:showLegendKey val="0"/>
+            <c:showVal val="0"/>
+            <c:showCatName val="0"/>
+            <c:showSerName val="0"/>
+            <c:showPercent val="0"/>
+            <c:separator> </c:separator>
+            <c:showLeaderLines val="1"/>
+            <c:extLst>
+              <c:ext xmlns:c15="http://schemas.microsoft.com/office/drawing/2012/chart" uri="{CE6537A1-D6FC-4f65-9D91-7224C49458BB}">
+                <c15:showLeaderLines val="1"/>
+              </c:ext>
+            </c:extLst>
+          </c:dLbls>
           <c:cat>
             <c:strRef>
               <c:f>categories</c:f>
@@ -3275,10 +3127,42 @@
             <a:solidFill>
               <a:srgbClr val="ff420e"/>
             </a:solidFill>
-            <a:ln>
+            <a:ln w="0">
               <a:noFill/>
             </a:ln>
           </c:spPr>
+          <c:invertIfNegative val="0"/>
+          <c:dLbls>
+            <c:txPr>
+              <a:bodyPr wrap="none"/>
+              <a:lstStyle/>
+              <a:p>
+                <a:pPr>
+                  <a:defRPr b="0" sz="1000" strike="noStrike" u="none">
+                    <a:solidFill>
+                      <a:srgbClr val="000000"/>
+                    </a:solidFill>
+                    <a:uFillTx/>
+                    <a:latin typeface="Arial"/>
+                    <a:ea typeface="DejaVu Sans"/>
+                  </a:defRPr>
+                </a:pPr>
+              </a:p>
+            </c:txPr>
+            <c:dLblPos val="outEnd"/>
+            <c:showLegendKey val="0"/>
+            <c:showVal val="0"/>
+            <c:showCatName val="0"/>
+            <c:showSerName val="0"/>
+            <c:showPercent val="0"/>
+            <c:separator> </c:separator>
+            <c:showLeaderLines val="1"/>
+            <c:extLst>
+              <c:ext xmlns:c15="http://schemas.microsoft.com/office/drawing/2012/chart" uri="{CE6537A1-D6FC-4f65-9D91-7224C49458BB}">
+                <c15:showLeaderLines val="1"/>
+              </c:ext>
+            </c:extLst>
+          </c:dLbls>
           <c:cat>
             <c:strRef>
               <c:f>categories</c:f>
@@ -3339,10 +3223,42 @@
             <a:solidFill>
               <a:srgbClr val="ffd320"/>
             </a:solidFill>
-            <a:ln>
+            <a:ln w="0">
               <a:noFill/>
             </a:ln>
           </c:spPr>
+          <c:invertIfNegative val="0"/>
+          <c:dLbls>
+            <c:txPr>
+              <a:bodyPr wrap="none"/>
+              <a:lstStyle/>
+              <a:p>
+                <a:pPr>
+                  <a:defRPr b="0" sz="1000" strike="noStrike" u="none">
+                    <a:solidFill>
+                      <a:srgbClr val="000000"/>
+                    </a:solidFill>
+                    <a:uFillTx/>
+                    <a:latin typeface="Arial"/>
+                    <a:ea typeface="DejaVu Sans"/>
+                  </a:defRPr>
+                </a:pPr>
+              </a:p>
+            </c:txPr>
+            <c:dLblPos val="outEnd"/>
+            <c:showLegendKey val="0"/>
+            <c:showVal val="0"/>
+            <c:showCatName val="0"/>
+            <c:showSerName val="0"/>
+            <c:showPercent val="0"/>
+            <c:separator> </c:separator>
+            <c:showLeaderLines val="1"/>
+            <c:extLst>
+              <c:ext xmlns:c15="http://schemas.microsoft.com/office/drawing/2012/chart" uri="{CE6537A1-D6FC-4f65-9D91-7224C49458BB}">
+                <c15:showLeaderLines val="1"/>
+              </c:ext>
+            </c:extLst>
+          </c:dLbls>
           <c:cat>
             <c:strRef>
               <c:f>categories</c:f>
@@ -3386,34 +3302,53 @@
           </c:val>
         </c:ser>
         <c:gapWidth val="100"/>
-        <c:axId val="39601446"/>
-        <c:axId val="7561470"/>
+        <c:overlap val="0"/>
+        <c:axId val="67825448"/>
+        <c:axId val="93869083"/>
       </c:barChart>
       <c:catAx>
-        <c:axId val="39601446"/>
+        <c:axId val="67825448"/>
         <c:scaling>
           <c:orientation val="minMax"/>
         </c:scaling>
         <c:delete val="0"/>
         <c:axPos val="b"/>
+        <c:numFmt formatCode="[$-C00]mm/dd/yyyy" sourceLinked="0"/>
         <c:majorTickMark val="out"/>
         <c:minorTickMark val="none"/>
         <c:tickLblPos val="nextTo"/>
         <c:spPr>
-          <a:ln>
+          <a:ln w="0">
             <a:solidFill>
               <a:srgbClr val="b3b3b3"/>
             </a:solidFill>
           </a:ln>
         </c:spPr>
-        <c:crossAx val="7561470"/>
-        <c:crossesAt val="0"/>
+        <c:txPr>
+          <a:bodyPr/>
+          <a:lstStyle/>
+          <a:p>
+            <a:pPr>
+              <a:defRPr b="0" sz="1000" strike="noStrike" u="none">
+                <a:solidFill>
+                  <a:srgbClr val="000000"/>
+                </a:solidFill>
+                <a:uFillTx/>
+                <a:latin typeface="Arial"/>
+                <a:ea typeface="DejaVu Sans"/>
+              </a:defRPr>
+            </a:pPr>
+          </a:p>
+        </c:txPr>
+        <c:crossAx val="93869083"/>
+        <c:crosses val="autoZero"/>
         <c:auto val="1"/>
         <c:lblAlgn val="ctr"/>
         <c:lblOffset val="100"/>
+        <c:noMultiLvlLbl val="0"/>
       </c:catAx>
       <c:valAx>
-        <c:axId val="7561470"/>
+        <c:axId val="93869083"/>
         <c:scaling>
           <c:orientation val="minMax"/>
         </c:scaling>
@@ -3421,29 +3356,47 @@
         <c:axPos val="l"/>
         <c:majorGridlines>
           <c:spPr>
-            <a:ln>
+            <a:ln w="0">
               <a:solidFill>
                 <a:srgbClr val="b3b3b3"/>
               </a:solidFill>
             </a:ln>
           </c:spPr>
         </c:majorGridlines>
+        <c:numFmt formatCode="General" sourceLinked="0"/>
         <c:majorTickMark val="out"/>
         <c:minorTickMark val="none"/>
         <c:tickLblPos val="nextTo"/>
         <c:spPr>
-          <a:ln>
+          <a:ln w="0">
             <a:solidFill>
               <a:srgbClr val="b3b3b3"/>
             </a:solidFill>
           </a:ln>
         </c:spPr>
-        <c:crossAx val="39601446"/>
-        <c:crossesAt val="0"/>
+        <c:txPr>
+          <a:bodyPr/>
+          <a:lstStyle/>
+          <a:p>
+            <a:pPr>
+              <a:defRPr b="0" sz="1000" strike="noStrike" u="none">
+                <a:solidFill>
+                  <a:srgbClr val="000000"/>
+                </a:solidFill>
+                <a:uFillTx/>
+                <a:latin typeface="Arial"/>
+                <a:ea typeface="DejaVu Sans"/>
+              </a:defRPr>
+            </a:pPr>
+          </a:p>
+        </c:txPr>
+        <c:crossAx val="67825448"/>
+        <c:crosses val="autoZero"/>
+        <c:crossBetween val="between"/>
       </c:valAx>
       <c:spPr>
         <a:noFill/>
-        <a:ln>
+        <a:ln w="0">
           <a:solidFill>
             <a:srgbClr val="b3b3b3"/>
           </a:solidFill>
@@ -3455,18 +3408,141 @@
       <c:overlay val="0"/>
       <c:spPr>
         <a:noFill/>
-        <a:ln>
+        <a:ln w="0">
           <a:noFill/>
         </a:ln>
       </c:spPr>
+      <c:txPr>
+        <a:bodyPr/>
+        <a:lstStyle/>
+        <a:p>
+          <a:pPr>
+            <a:defRPr b="0" sz="1000" strike="noStrike" u="none">
+              <a:solidFill>
+                <a:srgbClr val="000000"/>
+              </a:solidFill>
+              <a:uFillTx/>
+              <a:latin typeface="Arial"/>
+              <a:ea typeface="DejaVu Sans"/>
+            </a:defRPr>
+          </a:pPr>
+        </a:p>
+      </c:txPr>
     </c:legend>
     <c:plotVisOnly val="1"/>
+    <c:dispBlanksAs val="zero"/>
   </c:chart>
   <c:spPr>
     <a:noFill/>
-    <a:ln>
+    <a:ln w="9360">
       <a:noFill/>
     </a:ln>
   </c:spPr>
 </c:chartSpace>
+</file>
+
+<file path=word/theme/theme1.xml><?xml version="1.0" encoding="utf-8"?>
+<a:theme xmlns:a="http://schemas.openxmlformats.org/drawingml/2006/main" xmlns:r="http://schemas.openxmlformats.org/officeDocument/2006/relationships" name="Office">
+  <a:themeElements>
+    <a:clrScheme name="LibreOffice">
+      <a:dk1>
+        <a:srgbClr val="000000"/>
+      </a:dk1>
+      <a:lt1>
+        <a:srgbClr val="ffffff"/>
+      </a:lt1>
+      <a:dk2>
+        <a:srgbClr val="000000"/>
+      </a:dk2>
+      <a:lt2>
+        <a:srgbClr val="ffffff"/>
+      </a:lt2>
+      <a:accent1>
+        <a:srgbClr val="18a303"/>
+      </a:accent1>
+      <a:accent2>
+        <a:srgbClr val="0369a3"/>
+      </a:accent2>
+      <a:accent3>
+        <a:srgbClr val="a33e03"/>
+      </a:accent3>
+      <a:accent4>
+        <a:srgbClr val="8e03a3"/>
+      </a:accent4>
+      <a:accent5>
+        <a:srgbClr val="c99c00"/>
+      </a:accent5>
+      <a:accent6>
+        <a:srgbClr val="c9211e"/>
+      </a:accent6>
+      <a:hlink>
+        <a:srgbClr val="0000ee"/>
+      </a:hlink>
+      <a:folHlink>
+        <a:srgbClr val="551a8b"/>
+      </a:folHlink>
+    </a:clrScheme>
+    <a:fontScheme name="Office">
+      <a:majorFont>
+        <a:latin typeface="Arial" pitchFamily="0" charset="1"/>
+        <a:ea typeface="DejaVu Sans" pitchFamily="0" charset="1"/>
+        <a:cs typeface="DejaVu Sans" pitchFamily="0" charset="1"/>
+      </a:majorFont>
+      <a:minorFont>
+        <a:latin typeface="Arial" pitchFamily="0" charset="1"/>
+        <a:ea typeface="DejaVu Sans" pitchFamily="0" charset="1"/>
+        <a:cs typeface="DejaVu Sans" pitchFamily="0" charset="1"/>
+      </a:minorFont>
+    </a:fontScheme>
+    <a:fmtScheme>
+      <a:fillStyleLst>
+        <a:solidFill>
+          <a:schemeClr val="phClr"/>
+        </a:solidFill>
+        <a:solidFill>
+          <a:schemeClr val="phClr"/>
+        </a:solidFill>
+        <a:solidFill>
+          <a:schemeClr val="phClr"/>
+        </a:solidFill>
+      </a:fillStyleLst>
+      <a:lnStyleLst>
+        <a:ln w="6350" cap="flat" cmpd="sng" algn="ctr">
+          <a:prstDash val="solid"/>
+          <a:miter/>
+        </a:ln>
+        <a:ln w="6350" cap="flat" cmpd="sng" algn="ctr">
+          <a:prstDash val="solid"/>
+          <a:miter/>
+        </a:ln>
+        <a:ln w="6350" cap="flat" cmpd="sng" algn="ctr">
+          <a:prstDash val="solid"/>
+          <a:miter/>
+        </a:ln>
+      </a:lnStyleLst>
+      <a:effectStyleLst>
+        <a:effectStyle>
+          <a:effectLst/>
+        </a:effectStyle>
+        <a:effectStyle>
+          <a:effectLst/>
+        </a:effectStyle>
+        <a:effectStyle>
+          <a:effectLst/>
+        </a:effectStyle>
+      </a:effectStyleLst>
+      <a:bgFillStyleLst>
+        <a:solidFill>
+          <a:schemeClr val="phClr"/>
+        </a:solidFill>
+        <a:solidFill>
+          <a:schemeClr val="phClr"/>
+        </a:solidFill>
+        <a:solidFill>
+          <a:schemeClr val="phClr"/>
+        </a:solidFill>
+      </a:bgFillStyleLst>
+    </a:fmtScheme>
+  </a:themeElements>
+</a:theme>
 </file>
</xml_diff>